<commit_message>
Se documenta el modelo relacional
</commit_message>
<xml_diff>
--- a/Proyecto Final.docx
+++ b/Proyecto Final.docx
@@ -991,17 +991,513 @@
     </w:p>
     <w:p>
       <w:pPr>
-        <w:rPr>
-          <w:lang w:val="es-MX"/>
-        </w:rPr>
-      </w:pPr>
-    </w:p>
-    <w:p>
-      <w:pPr>
-        <w:rPr>
-          <w:lang w:val="es-MX"/>
-        </w:rPr>
-      </w:pPr>
+        <w:pStyle w:val="Heading1"/>
+        <w:rPr>
+          <w:lang w:val="es-MX"/>
+        </w:rPr>
+      </w:pPr>
+    </w:p>
+    <w:p>
+      <w:pPr>
+        <w:pStyle w:val="Heading1"/>
+        <w:jc w:val="center"/>
+        <w:rPr>
+          <w:lang w:val="es-MX"/>
+        </w:rPr>
+      </w:pPr>
+      <w:r>
+        <w:rPr>
+          <w:lang w:val="es-MX"/>
+        </w:rPr>
+        <w:t>Modelo Relacional</w:t>
+      </w:r>
+    </w:p>
+    <w:p>
+      <w:pPr>
+        <w:rPr>
+          <w:lang w:val="es-MX"/>
+        </w:rPr>
+      </w:pPr>
+    </w:p>
+    <w:p>
+      <w:pPr>
+        <w:rPr>
+          <w:lang w:val="es-MX"/>
+        </w:rPr>
+      </w:pPr>
+      <w:r>
+        <w:rPr>
+          <w:noProof/>
+          <w:lang w:val="es-MX"/>
+        </w:rPr>
+        <w:drawing>
+          <wp:inline distT="0" distB="0" distL="0" distR="0" wp14:anchorId="0D4F31BE" wp14:editId="07EE2F1F">
+            <wp:extent cx="5612130" cy="1524000"/>
+            <wp:effectExtent l="0" t="0" r="7620" b="0"/>
+            <wp:docPr id="16" name="Picture 16" descr="Diagram&#10;&#10;Description automatically generated"/>
+            <wp:cNvGraphicFramePr>
+              <a:graphicFrameLocks xmlns:a="http://schemas.openxmlformats.org/drawingml/2006/main" noChangeAspect="1"/>
+            </wp:cNvGraphicFramePr>
+            <a:graphic xmlns:a="http://schemas.openxmlformats.org/drawingml/2006/main">
+              <a:graphicData uri="http://schemas.openxmlformats.org/drawingml/2006/picture">
+                <pic:pic xmlns:pic="http://schemas.openxmlformats.org/drawingml/2006/picture">
+                  <pic:nvPicPr>
+                    <pic:cNvPr id="16" name="Picture 16" descr="Diagram&#10;&#10;Description automatically generated"/>
+                    <pic:cNvPicPr/>
+                  </pic:nvPicPr>
+                  <pic:blipFill>
+                    <a:blip r:embed="rId14" cstate="print">
+                      <a:extLst>
+                        <a:ext uri="{28A0092B-C50C-407E-A947-70E740481C1C}">
+                          <a14:useLocalDpi xmlns:a14="http://schemas.microsoft.com/office/drawing/2010/main" val="0"/>
+                        </a:ext>
+                      </a:extLst>
+                    </a:blip>
+                    <a:stretch>
+                      <a:fillRect/>
+                    </a:stretch>
+                  </pic:blipFill>
+                  <pic:spPr>
+                    <a:xfrm>
+                      <a:off x="0" y="0"/>
+                      <a:ext cx="5612130" cy="1524000"/>
+                    </a:xfrm>
+                    <a:prstGeom prst="rect">
+                      <a:avLst/>
+                    </a:prstGeom>
+                  </pic:spPr>
+                </pic:pic>
+              </a:graphicData>
+            </a:graphic>
+          </wp:inline>
+        </w:drawing>
+      </w:r>
+    </w:p>
+    <w:p>
+      <w:pPr>
+        <w:rPr>
+          <w:lang w:val="es-MX"/>
+        </w:rPr>
+      </w:pPr>
+    </w:p>
+    <w:p>
+      <w:pPr>
+        <w:rPr>
+          <w:lang w:val="es-MX"/>
+        </w:rPr>
+      </w:pPr>
+      <w:r>
+        <w:rPr>
+          <w:lang w:val="es-MX"/>
+        </w:rPr>
+        <w:t>Hacemos las transformaciones necesarias del modelo Entidad – Relación al modelo relacional.</w:t>
+      </w:r>
+    </w:p>
+    <w:p>
+      <w:pPr>
+        <w:rPr>
+          <w:lang w:val="es-MX"/>
+        </w:rPr>
+      </w:pPr>
+      <w:r>
+        <w:rPr>
+          <w:lang w:val="es-MX"/>
+        </w:rPr>
+        <w:t>Usamos el tipo de dato ROWID que nos proporciona un número de id único para cada entidad así le encargamos el identificador único a la base de datos y aseguramos la integridad de cada registro.</w:t>
+      </w:r>
+    </w:p>
+    <w:p>
+      <w:pPr>
+        <w:rPr>
+          <w:lang w:val="es-MX"/>
+        </w:rPr>
+      </w:pPr>
+      <w:r>
+        <w:rPr>
+          <w:lang w:val="es-MX"/>
+        </w:rPr>
+        <w:lastRenderedPageBreak/>
+        <w:t>Lo primero que vemos es la adición de nuevas tablas, hablaremos primero de las tablas que aparecieron gracias a las relaciones.</w:t>
+      </w:r>
+    </w:p>
+    <w:p>
+      <w:pPr>
+        <w:ind w:firstLine="0"/>
+        <w:rPr>
+          <w:lang w:val="es-MX"/>
+        </w:rPr>
+      </w:pPr>
+    </w:p>
+    <w:p>
+      <w:pPr>
+        <w:rPr>
+          <w:lang w:val="es-MX"/>
+        </w:rPr>
+      </w:pPr>
+      <w:r>
+        <w:rPr>
+          <w:lang w:val="es-MX"/>
+        </w:rPr>
+        <w:t>Animal_dieta:</w:t>
+      </w:r>
+    </w:p>
+    <w:p>
+      <w:pPr>
+        <w:rPr>
+          <w:noProof/>
+          <w:lang w:val="es-MX"/>
+        </w:rPr>
+      </w:pPr>
+    </w:p>
+    <w:p>
+      <w:pPr>
+        <w:rPr>
+          <w:lang w:val="es-MX"/>
+        </w:rPr>
+      </w:pPr>
+      <w:r>
+        <w:rPr>
+          <w:noProof/>
+          <w:lang w:val="es-MX"/>
+        </w:rPr>
+        <w:drawing>
+          <wp:inline distT="0" distB="0" distL="0" distR="0" wp14:anchorId="47AA5F0B" wp14:editId="7E83DDF7">
+            <wp:extent cx="2371725" cy="924296"/>
+            <wp:effectExtent l="0" t="0" r="0" b="9525"/>
+            <wp:docPr id="17" name="Picture 17" descr="Diagram&#10;&#10;Description automatically generated"/>
+            <wp:cNvGraphicFramePr>
+              <a:graphicFrameLocks xmlns:a="http://schemas.openxmlformats.org/drawingml/2006/main" noChangeAspect="1"/>
+            </wp:cNvGraphicFramePr>
+            <a:graphic xmlns:a="http://schemas.openxmlformats.org/drawingml/2006/main">
+              <a:graphicData uri="http://schemas.openxmlformats.org/drawingml/2006/picture">
+                <pic:pic xmlns:pic="http://schemas.openxmlformats.org/drawingml/2006/picture">
+                  <pic:nvPicPr>
+                    <pic:cNvPr id="17" name="Picture 17" descr="Diagram&#10;&#10;Description automatically generated"/>
+                    <pic:cNvPicPr/>
+                  </pic:nvPicPr>
+                  <pic:blipFill rotWithShape="1">
+                    <a:blip r:embed="rId14">
+                      <a:extLst>
+                        <a:ext uri="{28A0092B-C50C-407E-A947-70E740481C1C}">
+                          <a14:useLocalDpi xmlns:a14="http://schemas.microsoft.com/office/drawing/2010/main" val="0"/>
+                        </a:ext>
+                      </a:extLst>
+                    </a:blip>
+                    <a:srcRect l="57875" t="37999" r="31585" b="46875"/>
+                    <a:stretch/>
+                  </pic:blipFill>
+                  <pic:spPr bwMode="auto">
+                    <a:xfrm>
+                      <a:off x="0" y="0"/>
+                      <a:ext cx="2415398" cy="941316"/>
+                    </a:xfrm>
+                    <a:prstGeom prst="rect">
+                      <a:avLst/>
+                    </a:prstGeom>
+                    <a:ln>
+                      <a:noFill/>
+                    </a:ln>
+                    <a:extLst>
+                      <a:ext uri="{53640926-AAD7-44D8-BBD7-CCE9431645EC}">
+                        <a14:shadowObscured xmlns:a14="http://schemas.microsoft.com/office/drawing/2010/main"/>
+                      </a:ext>
+                    </a:extLst>
+                  </pic:spPr>
+                </pic:pic>
+              </a:graphicData>
+            </a:graphic>
+          </wp:inline>
+        </w:drawing>
+      </w:r>
+    </w:p>
+    <w:p>
+      <w:pPr>
+        <w:rPr>
+          <w:lang w:val="es-MX"/>
+        </w:rPr>
+      </w:pPr>
+    </w:p>
+    <w:p>
+      <w:pPr>
+        <w:rPr>
+          <w:lang w:val="es-MX"/>
+        </w:rPr>
+      </w:pPr>
+      <w:r>
+        <w:rPr>
+          <w:lang w:val="es-MX"/>
+        </w:rPr>
+        <w:t>Esta tabla sale de la relación de muchos a muchos entre animal y dieta, teniendo la concatenación de las llaves primarias de las tablas mencionadas anteriormente además de ser foráneas a su vez.</w:t>
+      </w:r>
+    </w:p>
+    <w:p>
+      <w:pPr>
+        <w:rPr>
+          <w:lang w:val="es-MX"/>
+        </w:rPr>
+      </w:pPr>
+    </w:p>
+    <w:p>
+      <w:pPr>
+        <w:rPr>
+          <w:lang w:val="es-MX"/>
+        </w:rPr>
+      </w:pPr>
+      <w:r>
+        <w:rPr>
+          <w:lang w:val="es-MX"/>
+        </w:rPr>
+        <w:t>Animal_dieta:</w:t>
+      </w:r>
+    </w:p>
+    <w:p>
+      <w:pPr>
+        <w:rPr>
+          <w:lang w:val="es-MX"/>
+        </w:rPr>
+      </w:pPr>
+    </w:p>
+    <w:p>
+      <w:pPr>
+        <w:rPr>
+          <w:lang w:val="es-MX"/>
+        </w:rPr>
+      </w:pPr>
+      <w:r>
+        <w:rPr>
+          <w:lang w:val="es-MX"/>
+        </w:rPr>
+        <w:drawing>
+          <wp:inline distT="0" distB="0" distL="0" distR="0" wp14:anchorId="4A43F6C7" wp14:editId="21B2273F">
+            <wp:extent cx="2275999" cy="771525"/>
+            <wp:effectExtent l="0" t="0" r="0" b="0"/>
+            <wp:docPr id="18" name="Picture 18"/>
+            <wp:cNvGraphicFramePr>
+              <a:graphicFrameLocks xmlns:a="http://schemas.openxmlformats.org/drawingml/2006/main" noChangeAspect="1"/>
+            </wp:cNvGraphicFramePr>
+            <a:graphic xmlns:a="http://schemas.openxmlformats.org/drawingml/2006/main">
+              <a:graphicData uri="http://schemas.openxmlformats.org/drawingml/2006/picture">
+                <pic:pic xmlns:pic="http://schemas.openxmlformats.org/drawingml/2006/picture">
+                  <pic:nvPicPr>
+                    <pic:cNvPr id="1" name=""/>
+                    <pic:cNvPicPr/>
+                  </pic:nvPicPr>
+                  <pic:blipFill>
+                    <a:blip r:embed="rId15"/>
+                    <a:stretch>
+                      <a:fillRect/>
+                    </a:stretch>
+                  </pic:blipFill>
+                  <pic:spPr>
+                    <a:xfrm>
+                      <a:off x="0" y="0"/>
+                      <a:ext cx="2296913" cy="778615"/>
+                    </a:xfrm>
+                    <a:prstGeom prst="rect">
+                      <a:avLst/>
+                    </a:prstGeom>
+                  </pic:spPr>
+                </pic:pic>
+              </a:graphicData>
+            </a:graphic>
+          </wp:inline>
+        </w:drawing>
+      </w:r>
+    </w:p>
+    <w:p>
+      <w:pPr>
+        <w:rPr>
+          <w:lang w:val="es-MX"/>
+        </w:rPr>
+      </w:pPr>
+    </w:p>
+    <w:p>
+      <w:pPr>
+        <w:rPr>
+          <w:lang w:val="es-MX"/>
+        </w:rPr>
+      </w:pPr>
+      <w:r>
+        <w:rPr>
+          <w:lang w:val="es-MX"/>
+        </w:rPr>
+        <w:t>Esta tabla sale de la relación (N:M) entre alimento y dieta, teniendo como llaves principales foráneas la concatenación de las llaves principales de alimento y dieta.</w:t>
+      </w:r>
+    </w:p>
+    <w:p>
+      <w:pPr>
+        <w:rPr>
+          <w:lang w:val="es-MX"/>
+        </w:rPr>
+      </w:pPr>
+    </w:p>
+    <w:p>
+      <w:pPr>
+        <w:rPr>
+          <w:lang w:val="es-MX"/>
+        </w:rPr>
+      </w:pPr>
+      <w:r>
+        <w:rPr>
+          <w:lang w:val="es-MX"/>
+        </w:rPr>
+        <w:t>Luego de tener las relaciones (N:M) transformadas a las tablas, vemos que las relaciones de uno a muchos nos generan llaves foráneas:</w:t>
+      </w:r>
+    </w:p>
+    <w:p>
+      <w:pPr>
+        <w:rPr>
+          <w:lang w:val="es-MX"/>
+        </w:rPr>
+      </w:pPr>
+    </w:p>
+    <w:p>
+      <w:pPr>
+        <w:rPr>
+          <w:lang w:val="es-MX"/>
+        </w:rPr>
+      </w:pPr>
+      <w:r>
+        <w:rPr>
+          <w:lang w:val="es-MX"/>
+        </w:rPr>
+        <w:drawing>
+          <wp:inline distT="0" distB="0" distL="0" distR="0" wp14:anchorId="231086BB" wp14:editId="3500B871">
+            <wp:extent cx="3860457" cy="876300"/>
+            <wp:effectExtent l="0" t="0" r="6985" b="0"/>
+            <wp:docPr id="19" name="Picture 19"/>
+            <wp:cNvGraphicFramePr>
+              <a:graphicFrameLocks xmlns:a="http://schemas.openxmlformats.org/drawingml/2006/main" noChangeAspect="1"/>
+            </wp:cNvGraphicFramePr>
+            <a:graphic xmlns:a="http://schemas.openxmlformats.org/drawingml/2006/main">
+              <a:graphicData uri="http://schemas.openxmlformats.org/drawingml/2006/picture">
+                <pic:pic xmlns:pic="http://schemas.openxmlformats.org/drawingml/2006/picture">
+                  <pic:nvPicPr>
+                    <pic:cNvPr id="1" name=""/>
+                    <pic:cNvPicPr/>
+                  </pic:nvPicPr>
+                  <pic:blipFill>
+                    <a:blip r:embed="rId16"/>
+                    <a:stretch>
+                      <a:fillRect/>
+                    </a:stretch>
+                  </pic:blipFill>
+                  <pic:spPr>
+                    <a:xfrm>
+                      <a:off x="0" y="0"/>
+                      <a:ext cx="3866205" cy="877605"/>
+                    </a:xfrm>
+                    <a:prstGeom prst="rect">
+                      <a:avLst/>
+                    </a:prstGeom>
+                  </pic:spPr>
+                </pic:pic>
+              </a:graphicData>
+            </a:graphic>
+          </wp:inline>
+        </w:drawing>
+      </w:r>
+    </w:p>
+    <w:p>
+      <w:pPr>
+        <w:rPr>
+          <w:lang w:val="es-MX"/>
+        </w:rPr>
+      </w:pPr>
+    </w:p>
+    <w:p>
+      <w:pPr>
+        <w:rPr>
+          <w:lang w:val="es-MX"/>
+        </w:rPr>
+      </w:pPr>
+      <w:r>
+        <w:rPr>
+          <w:lang w:val="es-MX"/>
+        </w:rPr>
+        <w:lastRenderedPageBreak/>
+        <w:t xml:space="preserve">Vemos que tiene el id del veterinario para </w:t>
+      </w:r>
+      <w:r>
+        <w:rPr>
+          <w:lang w:val="es-MX"/>
+        </w:rPr>
+        <w:t>poder relacionarlo con las distintas dietas que pueda diseñar</w:t>
+      </w:r>
+    </w:p>
+    <w:p>
+      <w:pPr>
+        <w:rPr>
+          <w:lang w:val="es-MX"/>
+        </w:rPr>
+      </w:pPr>
+    </w:p>
+    <w:p>
+      <w:pPr>
+        <w:rPr>
+          <w:lang w:val="es-MX"/>
+        </w:rPr>
+      </w:pPr>
+      <w:r>
+        <w:rPr>
+          <w:lang w:val="es-MX"/>
+        </w:rPr>
+        <w:drawing>
+          <wp:inline distT="0" distB="0" distL="0" distR="0" wp14:anchorId="1EB94D2A" wp14:editId="0B1B7308">
+            <wp:extent cx="3959270" cy="1514475"/>
+            <wp:effectExtent l="0" t="0" r="3175" b="0"/>
+            <wp:docPr id="20" name="Picture 20"/>
+            <wp:cNvGraphicFramePr>
+              <a:graphicFrameLocks xmlns:a="http://schemas.openxmlformats.org/drawingml/2006/main" noChangeAspect="1"/>
+            </wp:cNvGraphicFramePr>
+            <a:graphic xmlns:a="http://schemas.openxmlformats.org/drawingml/2006/main">
+              <a:graphicData uri="http://schemas.openxmlformats.org/drawingml/2006/picture">
+                <pic:pic xmlns:pic="http://schemas.openxmlformats.org/drawingml/2006/picture">
+                  <pic:nvPicPr>
+                    <pic:cNvPr id="1" name=""/>
+                    <pic:cNvPicPr/>
+                  </pic:nvPicPr>
+                  <pic:blipFill>
+                    <a:blip r:embed="rId17"/>
+                    <a:stretch>
+                      <a:fillRect/>
+                    </a:stretch>
+                  </pic:blipFill>
+                  <pic:spPr>
+                    <a:xfrm>
+                      <a:off x="0" y="0"/>
+                      <a:ext cx="3974040" cy="1520125"/>
+                    </a:xfrm>
+                    <a:prstGeom prst="rect">
+                      <a:avLst/>
+                    </a:prstGeom>
+                  </pic:spPr>
+                </pic:pic>
+              </a:graphicData>
+            </a:graphic>
+          </wp:inline>
+        </w:drawing>
+      </w:r>
+    </w:p>
+    <w:p>
+      <w:pPr>
+        <w:rPr>
+          <w:lang w:val="es-MX"/>
+        </w:rPr>
+      </w:pPr>
+    </w:p>
+    <w:p>
+      <w:pPr>
+        <w:rPr>
+          <w:lang w:val="es-MX"/>
+        </w:rPr>
+      </w:pPr>
+      <w:r>
+        <w:rPr>
+          <w:lang w:val="es-MX"/>
+        </w:rPr>
+        <w:t>Vemos que tiene el id del proveedor para poder tener una trazabilidad de la empresa que está proporcionando el alimento.</w:t>
+      </w:r>
     </w:p>
     <w:sectPr>
       <w:pgSz w:w="12240" w:h="15840"/>

</xml_diff>

<commit_message>
Sustentación de la toma de decisiones al iniciar el proyecto
</commit_message>
<xml_diff>
--- a/Proyecto Final.docx
+++ b/Proyecto Final.docx
@@ -1497,6 +1497,351 @@
           <w:lang w:val="es-MX"/>
         </w:rPr>
         <w:t>Vemos que tiene el id del proveedor para poder tener una trazabilidad de la empresa que está proporcionando el alimento.</w:t>
+      </w:r>
+    </w:p>
+    <w:p>
+      <w:pPr>
+        <w:rPr>
+          <w:lang w:val="es-MX"/>
+        </w:rPr>
+      </w:pPr>
+    </w:p>
+    <w:p>
+      <w:pPr>
+        <w:rPr>
+          <w:lang w:val="es-MX"/>
+        </w:rPr>
+      </w:pPr>
+      <w:r>
+        <w:rPr>
+          <w:lang w:val="es-MX"/>
+        </w:rPr>
+        <w:t xml:space="preserve">Por el momento no hemos iniciado la normalización, vemos la primera forma y vemos que cumple, ya que, </w:t>
+      </w:r>
+      <w:r>
+        <w:rPr>
+          <w:lang w:val="es-MX"/>
+        </w:rPr>
+        <w:t xml:space="preserve">tiene una clave definida y </w:t>
+      </w:r>
+      <w:r>
+        <w:rPr>
+          <w:lang w:val="es-MX"/>
+        </w:rPr>
+        <w:t>no tiene atributos multivalor ni repetidos, siendo así atributos atómicos, los atributos que veíamos multivalor se transformaron en tablas con la concatenación de su propia llave principal y la de la entidad que las contenía:</w:t>
+      </w:r>
+    </w:p>
+    <w:p>
+      <w:pPr>
+        <w:rPr>
+          <w:lang w:val="es-MX"/>
+        </w:rPr>
+      </w:pPr>
+    </w:p>
+    <w:p>
+      <w:pPr>
+        <w:rPr>
+          <w:lang w:val="es-MX"/>
+        </w:rPr>
+      </w:pPr>
+      <w:r>
+        <w:rPr>
+          <w:lang w:val="es-MX"/>
+        </w:rPr>
+        <w:drawing>
+          <wp:inline distT="0" distB="0" distL="0" distR="0" wp14:anchorId="29930A82" wp14:editId="7C5D47A9">
+            <wp:extent cx="3467100" cy="712682"/>
+            <wp:effectExtent l="0" t="0" r="0" b="0"/>
+            <wp:docPr id="21" name="Picture 21"/>
+            <wp:cNvGraphicFramePr>
+              <a:graphicFrameLocks xmlns:a="http://schemas.openxmlformats.org/drawingml/2006/main" noChangeAspect="1"/>
+            </wp:cNvGraphicFramePr>
+            <a:graphic xmlns:a="http://schemas.openxmlformats.org/drawingml/2006/main">
+              <a:graphicData uri="http://schemas.openxmlformats.org/drawingml/2006/picture">
+                <pic:pic xmlns:pic="http://schemas.openxmlformats.org/drawingml/2006/picture">
+                  <pic:nvPicPr>
+                    <pic:cNvPr id="1" name=""/>
+                    <pic:cNvPicPr/>
+                  </pic:nvPicPr>
+                  <pic:blipFill>
+                    <a:blip r:embed="rId18"/>
+                    <a:stretch>
+                      <a:fillRect/>
+                    </a:stretch>
+                  </pic:blipFill>
+                  <pic:spPr>
+                    <a:xfrm>
+                      <a:off x="0" y="0"/>
+                      <a:ext cx="3475358" cy="714380"/>
+                    </a:xfrm>
+                    <a:prstGeom prst="rect">
+                      <a:avLst/>
+                    </a:prstGeom>
+                  </pic:spPr>
+                </pic:pic>
+              </a:graphicData>
+            </a:graphic>
+          </wp:inline>
+        </w:drawing>
+      </w:r>
+    </w:p>
+    <w:p>
+      <w:pPr>
+        <w:rPr>
+          <w:lang w:val="es-MX"/>
+        </w:rPr>
+      </w:pPr>
+    </w:p>
+    <w:p>
+      <w:pPr>
+        <w:rPr>
+          <w:lang w:val="es-MX"/>
+        </w:rPr>
+      </w:pPr>
+      <w:r>
+        <w:rPr>
+          <w:lang w:val="es-MX"/>
+        </w:rPr>
+        <w:drawing>
+          <wp:inline distT="0" distB="0" distL="0" distR="0" wp14:anchorId="2E30E234" wp14:editId="78FDF98D">
+            <wp:extent cx="3495675" cy="772525"/>
+            <wp:effectExtent l="0" t="0" r="0" b="8890"/>
+            <wp:docPr id="22" name="Picture 22"/>
+            <wp:cNvGraphicFramePr>
+              <a:graphicFrameLocks xmlns:a="http://schemas.openxmlformats.org/drawingml/2006/main" noChangeAspect="1"/>
+            </wp:cNvGraphicFramePr>
+            <a:graphic xmlns:a="http://schemas.openxmlformats.org/drawingml/2006/main">
+              <a:graphicData uri="http://schemas.openxmlformats.org/drawingml/2006/picture">
+                <pic:pic xmlns:pic="http://schemas.openxmlformats.org/drawingml/2006/picture">
+                  <pic:nvPicPr>
+                    <pic:cNvPr id="1" name=""/>
+                    <pic:cNvPicPr/>
+                  </pic:nvPicPr>
+                  <pic:blipFill>
+                    <a:blip r:embed="rId19"/>
+                    <a:stretch>
+                      <a:fillRect/>
+                    </a:stretch>
+                  </pic:blipFill>
+                  <pic:spPr>
+                    <a:xfrm>
+                      <a:off x="0" y="0"/>
+                      <a:ext cx="3518465" cy="777561"/>
+                    </a:xfrm>
+                    <a:prstGeom prst="rect">
+                      <a:avLst/>
+                    </a:prstGeom>
+                  </pic:spPr>
+                </pic:pic>
+              </a:graphicData>
+            </a:graphic>
+          </wp:inline>
+        </w:drawing>
+      </w:r>
+    </w:p>
+    <w:p>
+      <w:pPr>
+        <w:rPr>
+          <w:lang w:val="es-MX"/>
+        </w:rPr>
+      </w:pPr>
+    </w:p>
+    <w:p>
+      <w:pPr>
+        <w:rPr>
+          <w:lang w:val="es-MX"/>
+        </w:rPr>
+      </w:pPr>
+      <w:r>
+        <w:rPr>
+          <w:lang w:val="es-MX"/>
+        </w:rPr>
+        <w:t>Cumple la segunda forma normal ya que, tiene una clave única ya que las columnas dependen de la llave primaria de la tabla y es única.</w:t>
+      </w:r>
+    </w:p>
+    <w:p>
+      <w:pPr>
+        <w:rPr>
+          <w:lang w:val="es-MX"/>
+        </w:rPr>
+      </w:pPr>
+    </w:p>
+    <w:p>
+      <w:pPr>
+        <w:rPr>
+          <w:lang w:val="es-MX"/>
+        </w:rPr>
+      </w:pPr>
+      <w:r>
+        <w:rPr>
+          <w:lang w:val="es-MX"/>
+        </w:rPr>
+        <w:t>Cumple la tercera forma normal debido a que, cada atributo que no está incluido en la clave primaria no depende transitivamente de la clave primaria.</w:t>
+      </w:r>
+    </w:p>
+    <w:p>
+      <w:pPr>
+        <w:rPr>
+          <w:lang w:val="es-MX"/>
+        </w:rPr>
+      </w:pPr>
+    </w:p>
+    <w:p>
+      <w:pPr>
+        <w:pStyle w:val="Heading1"/>
+        <w:jc w:val="center"/>
+        <w:rPr>
+          <w:lang w:val="es-MX"/>
+        </w:rPr>
+      </w:pPr>
+      <w:r>
+        <w:rPr>
+          <w:lang w:val="es-MX"/>
+        </w:rPr>
+        <w:t>Explicación de la estructura seleccionada</w:t>
+      </w:r>
+    </w:p>
+    <w:p>
+      <w:pPr>
+        <w:rPr>
+          <w:lang w:val="es-MX"/>
+        </w:rPr>
+      </w:pPr>
+    </w:p>
+    <w:p>
+      <w:pPr>
+        <w:rPr>
+          <w:lang w:val="es-MX"/>
+        </w:rPr>
+      </w:pPr>
+      <w:r>
+        <w:rPr>
+          <w:lang w:val="es-MX"/>
+        </w:rPr>
+        <w:t>Elegí estas entidades y su manera de relacionarse ya que me interesa registrar el consumo de los alimentos por parte de los alimentos. Sabemos que existen personas que hacen el control del peso de los animales, por lo que los animales siempre tienen un peso, esto puede o no puede relacionarse con el alimento, por lo tanto, esta base de datos pretende ayudar a tener el control de esto.</w:t>
+      </w:r>
+    </w:p>
+    <w:p>
+      <w:pPr>
+        <w:rPr>
+          <w:lang w:val="es-MX"/>
+        </w:rPr>
+      </w:pPr>
+    </w:p>
+    <w:p>
+      <w:pPr>
+        <w:rPr>
+          <w:lang w:val="es-MX"/>
+        </w:rPr>
+      </w:pPr>
+      <w:r>
+        <w:rPr>
+          <w:lang w:val="es-MX"/>
+        </w:rPr>
+        <w:t>De este modo vemos a esa persona como un usuario que modifica el peso actual del animal en la base de datos, al momento de hacer esto se disparará el gatillo que guarda el peso anterior y la dieta que se le proporcionaba en un historial de pesos, así podemos tener la trazabilidad de los animales por dieta, peso, y especie. Si en dado momento el veterinario cambia la dieta también se guardará lo anterior y lo nuevo para poder tener una trazabilidad de cada especie.</w:t>
+      </w:r>
+    </w:p>
+    <w:p>
+      <w:pPr>
+        <w:rPr>
+          <w:lang w:val="es-MX"/>
+        </w:rPr>
+      </w:pPr>
+    </w:p>
+    <w:p>
+      <w:pPr>
+        <w:rPr>
+          <w:lang w:val="es-MX"/>
+        </w:rPr>
+      </w:pPr>
+      <w:r>
+        <w:rPr>
+          <w:lang w:val="es-MX"/>
+        </w:rPr>
+        <w:t>Esto nos permite poder hacer un manejo de datos y un análisis exhaustivo de la mano del veterinario para ver la relación entre la comida y los pesos de los animales, por otro lado, si llega a haber una complicación con los animales y se presume que el alimento tuvo que ver con la enfermedad, se puede hacer una trazabilidad de donde viene el alimento, lo que se le daba, su dieta, su proveedor y su dosis. Esto nos permite tener un control total de la cadena de alimentación hacia los animales</w:t>
+      </w:r>
+    </w:p>
+    <w:p>
+      <w:pPr>
+        <w:rPr>
+          <w:lang w:val="es-MX"/>
+        </w:rPr>
+      </w:pPr>
+    </w:p>
+    <w:p>
+      <w:pPr>
+        <w:rPr>
+          <w:lang w:val="es-MX"/>
+        </w:rPr>
+      </w:pPr>
+      <w:r>
+        <w:rPr>
+          <w:lang w:val="es-MX"/>
+        </w:rPr>
+        <w:t xml:space="preserve">No incluimos las facturas, ni las ordenes hacia el proveedor, debido a que </w:t>
+      </w:r>
+      <w:r>
+        <w:rPr>
+          <w:lang w:val="es-MX"/>
+        </w:rPr>
+        <w:t xml:space="preserve">para la funcionalidad que se le pretende dar a la base de datos no hace mucha relevancia. </w:t>
+      </w:r>
+      <w:r>
+        <w:rPr>
+          <w:lang w:val="es-MX"/>
+        </w:rPr>
+        <w:t>La factura de los alimentos proveídos no me da</w:t>
+      </w:r>
+      <w:r>
+        <w:rPr>
+          <w:lang w:val="es-MX"/>
+        </w:rPr>
+        <w:t xml:space="preserve"> mucha información con respecto a que le sucede a un animal con respecto a lo que come, esta información </w:t>
+      </w:r>
+      <w:r>
+        <w:rPr>
+          <w:lang w:val="es-MX"/>
+        </w:rPr>
+        <w:t>nos</w:t>
+      </w:r>
+      <w:r>
+        <w:rPr>
+          <w:lang w:val="es-MX"/>
+        </w:rPr>
+        <w:t xml:space="preserve"> serviría más si pretendiera crear una persistencia de</w:t>
+      </w:r>
+      <w:r>
+        <w:rPr>
+          <w:lang w:val="es-MX"/>
+        </w:rPr>
+        <w:t>l proceso total de la gestión de los alimentos.</w:t>
+      </w:r>
+    </w:p>
+    <w:p>
+      <w:pPr>
+        <w:rPr>
+          <w:lang w:val="es-MX"/>
+        </w:rPr>
+      </w:pPr>
+    </w:p>
+    <w:p>
+      <w:pPr>
+        <w:rPr>
+          <w:lang w:val="es-MX"/>
+        </w:rPr>
+      </w:pPr>
+      <w:r>
+        <w:rPr>
+          <w:lang w:val="es-MX"/>
+        </w:rPr>
+        <w:lastRenderedPageBreak/>
+        <w:t xml:space="preserve">Como esta base se enfoca hacia el manejo del veterinario y sus tomas de decisiones brindamos toda la información de interés, evitando crear la persistencia de archivos que pueden ocupar espacio y no ser usados por el empleado, mientras se puede crear una base de datos de pagos que guarde las nóminas y las facturas, ya que estas se pagan </w:t>
+      </w:r>
+      <w:r>
+        <w:rPr>
+          <w:lang w:val="es-MX"/>
+        </w:rPr>
+        <w:t>a final de mes, por lo que tiene más sentido tener esta información en una base de datos de pagos que se consulte con esta regularidad.</w:t>
       </w:r>
     </w:p>
     <w:sectPr>

</xml_diff>

<commit_message>
Se crean los trigger y se inicia la conexión con Java
</commit_message>
<xml_diff>
--- a/Proyecto Final.docx
+++ b/Proyecto Final.docx
@@ -1134,11 +1134,19 @@
           <w:lang w:val="es-MX"/>
         </w:rPr>
       </w:pPr>
-      <w:r>
-        <w:rPr>
-          <w:lang w:val="es-MX"/>
-        </w:rPr>
-        <w:t>Animal_dieta:</w:t>
+      <w:proofErr w:type="spellStart"/>
+      <w:r>
+        <w:rPr>
+          <w:lang w:val="es-MX"/>
+        </w:rPr>
+        <w:t>Animal_dieta</w:t>
+      </w:r>
+      <w:proofErr w:type="spellEnd"/>
+      <w:r>
+        <w:rPr>
+          <w:lang w:val="es-MX"/>
+        </w:rPr>
+        <w:t>:</w:t>
       </w:r>
     </w:p>
     <w:p>
@@ -1243,11 +1251,19 @@
           <w:lang w:val="es-MX"/>
         </w:rPr>
       </w:pPr>
-      <w:r>
-        <w:rPr>
-          <w:lang w:val="es-MX"/>
-        </w:rPr>
-        <w:t>Animal_dieta:</w:t>
+      <w:proofErr w:type="spellStart"/>
+      <w:r>
+        <w:rPr>
+          <w:lang w:val="es-MX"/>
+        </w:rPr>
+        <w:t>Animal_dieta</w:t>
+      </w:r>
+      <w:proofErr w:type="spellEnd"/>
+      <w:r>
+        <w:rPr>
+          <w:lang w:val="es-MX"/>
+        </w:rPr>
+        <w:t>:</w:t>
       </w:r>
     </w:p>
     <w:p>
@@ -1843,6 +1859,820 @@
         </w:rPr>
         <w:t>a final de mes, por lo que tiene más sentido tener esta información en una base de datos de pagos que se consulte con esta regularidad.</w:t>
       </w:r>
+    </w:p>
+    <w:p>
+      <w:pPr>
+        <w:rPr>
+          <w:lang w:val="es-MX"/>
+        </w:rPr>
+      </w:pPr>
+    </w:p>
+    <w:p>
+      <w:pPr>
+        <w:pStyle w:val="Heading1"/>
+        <w:jc w:val="center"/>
+        <w:rPr>
+          <w:lang w:val="es-MX"/>
+        </w:rPr>
+      </w:pPr>
+      <w:r>
+        <w:rPr>
+          <w:lang w:val="es-MX"/>
+        </w:rPr>
+        <w:t>Creación Base de datos en SQL</w:t>
+      </w:r>
+    </w:p>
+    <w:p>
+      <w:pPr>
+        <w:rPr>
+          <w:lang w:val="es-MX"/>
+        </w:rPr>
+      </w:pPr>
+    </w:p>
+    <w:p>
+      <w:pPr>
+        <w:rPr>
+          <w:lang w:val="es-MX"/>
+        </w:rPr>
+      </w:pPr>
+      <w:r>
+        <w:rPr>
+          <w:lang w:val="es-MX"/>
+        </w:rPr>
+        <w:drawing>
+          <wp:inline distT="0" distB="0" distL="0" distR="0" wp14:anchorId="16A8A853" wp14:editId="5F4E39A3">
+            <wp:extent cx="5611008" cy="2191056"/>
+            <wp:effectExtent l="0" t="0" r="0" b="0"/>
+            <wp:docPr id="23" name="Picture 23"/>
+            <wp:cNvGraphicFramePr>
+              <a:graphicFrameLocks xmlns:a="http://schemas.openxmlformats.org/drawingml/2006/main" noChangeAspect="1"/>
+            </wp:cNvGraphicFramePr>
+            <a:graphic xmlns:a="http://schemas.openxmlformats.org/drawingml/2006/main">
+              <a:graphicData uri="http://schemas.openxmlformats.org/drawingml/2006/picture">
+                <pic:pic xmlns:pic="http://schemas.openxmlformats.org/drawingml/2006/picture">
+                  <pic:nvPicPr>
+                    <pic:cNvPr id="1" name=""/>
+                    <pic:cNvPicPr/>
+                  </pic:nvPicPr>
+                  <pic:blipFill>
+                    <a:blip r:embed="rId20"/>
+                    <a:stretch>
+                      <a:fillRect/>
+                    </a:stretch>
+                  </pic:blipFill>
+                  <pic:spPr>
+                    <a:xfrm>
+                      <a:off x="0" y="0"/>
+                      <a:ext cx="5611008" cy="2191056"/>
+                    </a:xfrm>
+                    <a:prstGeom prst="rect">
+                      <a:avLst/>
+                    </a:prstGeom>
+                  </pic:spPr>
+                </pic:pic>
+              </a:graphicData>
+            </a:graphic>
+          </wp:inline>
+        </w:drawing>
+      </w:r>
+    </w:p>
+    <w:p>
+      <w:pPr>
+        <w:rPr>
+          <w:lang w:val="es-MX"/>
+        </w:rPr>
+      </w:pPr>
+    </w:p>
+    <w:p>
+      <w:pPr>
+        <w:rPr>
+          <w:lang w:val="es-MX"/>
+        </w:rPr>
+      </w:pPr>
+      <w:r>
+        <w:rPr>
+          <w:lang w:val="es-MX"/>
+        </w:rPr>
+        <w:t>Iniciamos las sentencias con las palabras reservadas “</w:t>
+      </w:r>
+      <w:proofErr w:type="spellStart"/>
+      <w:r>
+        <w:rPr>
+          <w:lang w:val="es-MX"/>
+        </w:rPr>
+        <w:t>create</w:t>
+      </w:r>
+      <w:proofErr w:type="spellEnd"/>
+      <w:r>
+        <w:rPr>
+          <w:lang w:val="es-MX"/>
+        </w:rPr>
+        <w:t xml:space="preserve"> table” las cuales nos permiten crear tablas con el nombre que indiquemos después de esta sentencia y las columnas que le pasemos dentro de los paréntesis “();”, vemos que en as columnas hay una estructura diferente, primero se indica el nombre que tendrá la columna, luego el tipo de dato que usará, en el primer caso hacemos que la base de datos asigne los valores del id por lo que ponemos la palabra reservada “</w:t>
+      </w:r>
+      <w:proofErr w:type="spellStart"/>
+      <w:r>
+        <w:rPr>
+          <w:lang w:val="es-MX"/>
+        </w:rPr>
+        <w:t>auto_increment</w:t>
+      </w:r>
+      <w:proofErr w:type="spellEnd"/>
+      <w:r>
+        <w:rPr>
+          <w:lang w:val="es-MX"/>
+        </w:rPr>
+        <w:t>” que hace que se cree un valor único para cada registro, y finalmente le decimos que es la llave primaria. Con el nombre solo debemos especificar su tipo.</w:t>
+      </w:r>
+    </w:p>
+    <w:p>
+      <w:pPr>
+        <w:rPr>
+          <w:lang w:val="es-MX"/>
+        </w:rPr>
+      </w:pPr>
+    </w:p>
+    <w:p>
+      <w:pPr>
+        <w:rPr>
+          <w:lang w:val="es-MX"/>
+        </w:rPr>
+      </w:pPr>
+      <w:r>
+        <w:rPr>
+          <w:lang w:val="es-MX"/>
+        </w:rPr>
+        <w:t>En la segunda tabla indicamos las dos columnas solo con su tipo de dato, luego hacemos la concatenación de las columnas anteriores con la palabra reservada “</w:t>
+      </w:r>
+      <w:proofErr w:type="spellStart"/>
+      <w:r>
+        <w:rPr>
+          <w:lang w:val="es-MX"/>
+        </w:rPr>
+        <w:t>primary</w:t>
+      </w:r>
+      <w:proofErr w:type="spellEnd"/>
+      <w:r>
+        <w:rPr>
+          <w:lang w:val="es-MX"/>
+        </w:rPr>
+        <w:t xml:space="preserve"> </w:t>
+      </w:r>
+      <w:proofErr w:type="spellStart"/>
+      <w:r>
+        <w:rPr>
+          <w:lang w:val="es-MX"/>
+        </w:rPr>
+        <w:t>key</w:t>
+      </w:r>
+      <w:proofErr w:type="spellEnd"/>
+      <w:r>
+        <w:rPr>
+          <w:lang w:val="es-MX"/>
+        </w:rPr>
+        <w:t xml:space="preserve">” y luego le indicamos que columna será una llave foránea, por lo que va a tomar datos </w:t>
+      </w:r>
+      <w:r>
+        <w:rPr>
+          <w:lang w:val="es-MX"/>
+        </w:rPr>
+        <w:t xml:space="preserve">de otra tabla, </w:t>
+      </w:r>
+      <w:r>
+        <w:rPr>
+          <w:lang w:val="es-MX"/>
+        </w:rPr>
+        <w:lastRenderedPageBreak/>
+        <w:t>esto lo hacemos con la palabra reservada “</w:t>
+      </w:r>
+      <w:proofErr w:type="spellStart"/>
+      <w:r>
+        <w:rPr>
+          <w:lang w:val="es-MX"/>
+        </w:rPr>
+        <w:t>foreign</w:t>
+      </w:r>
+      <w:proofErr w:type="spellEnd"/>
+      <w:r>
+        <w:rPr>
+          <w:lang w:val="es-MX"/>
+        </w:rPr>
+        <w:t xml:space="preserve"> </w:t>
+      </w:r>
+      <w:proofErr w:type="spellStart"/>
+      <w:r>
+        <w:rPr>
+          <w:lang w:val="es-MX"/>
+        </w:rPr>
+        <w:t>key</w:t>
+      </w:r>
+      <w:proofErr w:type="spellEnd"/>
+      <w:r>
+        <w:rPr>
+          <w:lang w:val="es-MX"/>
+        </w:rPr>
+        <w:t>(nombre de la tabla)”, luego le indicamos de donde se va a tomar “</w:t>
+      </w:r>
+      <w:proofErr w:type="spellStart"/>
+      <w:r>
+        <w:rPr>
+          <w:lang w:val="es-MX"/>
+        </w:rPr>
+        <w:t>references</w:t>
+      </w:r>
+      <w:proofErr w:type="spellEnd"/>
+      <w:r>
+        <w:rPr>
+          <w:lang w:val="es-MX"/>
+        </w:rPr>
+        <w:t xml:space="preserve">” seguido del nombre de la tabla y entre paréntesis el nombre de la columna de la tabla, quedando </w:t>
+      </w:r>
+      <w:proofErr w:type="spellStart"/>
+      <w:r>
+        <w:rPr>
+          <w:lang w:val="es-MX"/>
+        </w:rPr>
+        <w:t>nombre_de_la_tabla</w:t>
+      </w:r>
+      <w:proofErr w:type="spellEnd"/>
+      <w:r>
+        <w:rPr>
+          <w:lang w:val="es-MX"/>
+        </w:rPr>
+        <w:t>(</w:t>
+      </w:r>
+      <w:proofErr w:type="spellStart"/>
+      <w:r>
+        <w:rPr>
+          <w:lang w:val="es-MX"/>
+        </w:rPr>
+        <w:t>nombreColumna</w:t>
+      </w:r>
+      <w:proofErr w:type="spellEnd"/>
+      <w:r>
+        <w:rPr>
+          <w:lang w:val="es-MX"/>
+        </w:rPr>
+        <w:t>).</w:t>
+      </w:r>
+    </w:p>
+    <w:p>
+      <w:pPr>
+        <w:rPr>
+          <w:lang w:val="es-MX"/>
+        </w:rPr>
+      </w:pPr>
+    </w:p>
+    <w:p>
+      <w:pPr>
+        <w:rPr>
+          <w:lang w:val="es-MX"/>
+        </w:rPr>
+      </w:pPr>
+      <w:r>
+        <w:rPr>
+          <w:lang w:val="es-MX"/>
+        </w:rPr>
+        <w:drawing>
+          <wp:inline distT="0" distB="0" distL="0" distR="0" wp14:anchorId="163A1798" wp14:editId="2D3AABEA">
+            <wp:extent cx="5612130" cy="3738245"/>
+            <wp:effectExtent l="0" t="0" r="7620" b="0"/>
+            <wp:docPr id="24" name="Picture 24"/>
+            <wp:cNvGraphicFramePr>
+              <a:graphicFrameLocks xmlns:a="http://schemas.openxmlformats.org/drawingml/2006/main" noChangeAspect="1"/>
+            </wp:cNvGraphicFramePr>
+            <a:graphic xmlns:a="http://schemas.openxmlformats.org/drawingml/2006/main">
+              <a:graphicData uri="http://schemas.openxmlformats.org/drawingml/2006/picture">
+                <pic:pic xmlns:pic="http://schemas.openxmlformats.org/drawingml/2006/picture">
+                  <pic:nvPicPr>
+                    <pic:cNvPr id="1" name=""/>
+                    <pic:cNvPicPr/>
+                  </pic:nvPicPr>
+                  <pic:blipFill>
+                    <a:blip r:embed="rId21"/>
+                    <a:stretch>
+                      <a:fillRect/>
+                    </a:stretch>
+                  </pic:blipFill>
+                  <pic:spPr>
+                    <a:xfrm>
+                      <a:off x="0" y="0"/>
+                      <a:ext cx="5612130" cy="3738245"/>
+                    </a:xfrm>
+                    <a:prstGeom prst="rect">
+                      <a:avLst/>
+                    </a:prstGeom>
+                  </pic:spPr>
+                </pic:pic>
+              </a:graphicData>
+            </a:graphic>
+          </wp:inline>
+        </w:drawing>
+      </w:r>
+    </w:p>
+    <w:p>
+      <w:pPr>
+        <w:rPr>
+          <w:lang w:val="es-MX"/>
+        </w:rPr>
+      </w:pPr>
+    </w:p>
+    <w:p>
+      <w:pPr>
+        <w:rPr>
+          <w:lang w:val="es-MX"/>
+        </w:rPr>
+      </w:pPr>
+      <w:r>
+        <w:rPr>
+          <w:lang w:val="es-MX"/>
+        </w:rPr>
+        <w:lastRenderedPageBreak/>
+        <w:drawing>
+          <wp:inline distT="0" distB="0" distL="0" distR="0" wp14:anchorId="566ACAE5" wp14:editId="59F6A502">
+            <wp:extent cx="5553850" cy="4067743"/>
+            <wp:effectExtent l="0" t="0" r="0" b="9525"/>
+            <wp:docPr id="25" name="Picture 25" descr="Graphical user interface, text, application, email&#10;&#10;Description automatically generated"/>
+            <wp:cNvGraphicFramePr>
+              <a:graphicFrameLocks xmlns:a="http://schemas.openxmlformats.org/drawingml/2006/main" noChangeAspect="1"/>
+            </wp:cNvGraphicFramePr>
+            <a:graphic xmlns:a="http://schemas.openxmlformats.org/drawingml/2006/main">
+              <a:graphicData uri="http://schemas.openxmlformats.org/drawingml/2006/picture">
+                <pic:pic xmlns:pic="http://schemas.openxmlformats.org/drawingml/2006/picture">
+                  <pic:nvPicPr>
+                    <pic:cNvPr id="25" name="Picture 25" descr="Graphical user interface, text, application, email&#10;&#10;Description automatically generated"/>
+                    <pic:cNvPicPr/>
+                  </pic:nvPicPr>
+                  <pic:blipFill>
+                    <a:blip r:embed="rId22"/>
+                    <a:stretch>
+                      <a:fillRect/>
+                    </a:stretch>
+                  </pic:blipFill>
+                  <pic:spPr>
+                    <a:xfrm>
+                      <a:off x="0" y="0"/>
+                      <a:ext cx="5553850" cy="4067743"/>
+                    </a:xfrm>
+                    <a:prstGeom prst="rect">
+                      <a:avLst/>
+                    </a:prstGeom>
+                  </pic:spPr>
+                </pic:pic>
+              </a:graphicData>
+            </a:graphic>
+          </wp:inline>
+        </w:drawing>
+      </w:r>
+    </w:p>
+    <w:p>
+      <w:pPr>
+        <w:rPr>
+          <w:lang w:val="es-MX"/>
+        </w:rPr>
+      </w:pPr>
+    </w:p>
+    <w:p>
+      <w:pPr>
+        <w:rPr>
+          <w:lang w:val="es-MX"/>
+        </w:rPr>
+      </w:pPr>
+      <w:r>
+        <w:rPr>
+          <w:lang w:val="es-MX"/>
+        </w:rPr>
+        <w:drawing>
+          <wp:inline distT="0" distB="0" distL="0" distR="0" wp14:anchorId="707FFA6F" wp14:editId="78B774C0">
+            <wp:extent cx="5153744" cy="1476581"/>
+            <wp:effectExtent l="0" t="0" r="8890" b="9525"/>
+            <wp:docPr id="26" name="Picture 26" descr="Graphical user interface, text, application&#10;&#10;Description automatically generated"/>
+            <wp:cNvGraphicFramePr>
+              <a:graphicFrameLocks xmlns:a="http://schemas.openxmlformats.org/drawingml/2006/main" noChangeAspect="1"/>
+            </wp:cNvGraphicFramePr>
+            <a:graphic xmlns:a="http://schemas.openxmlformats.org/drawingml/2006/main">
+              <a:graphicData uri="http://schemas.openxmlformats.org/drawingml/2006/picture">
+                <pic:pic xmlns:pic="http://schemas.openxmlformats.org/drawingml/2006/picture">
+                  <pic:nvPicPr>
+                    <pic:cNvPr id="26" name="Picture 26" descr="Graphical user interface, text, application&#10;&#10;Description automatically generated"/>
+                    <pic:cNvPicPr/>
+                  </pic:nvPicPr>
+                  <pic:blipFill>
+                    <a:blip r:embed="rId23"/>
+                    <a:stretch>
+                      <a:fillRect/>
+                    </a:stretch>
+                  </pic:blipFill>
+                  <pic:spPr>
+                    <a:xfrm>
+                      <a:off x="0" y="0"/>
+                      <a:ext cx="5153744" cy="1476581"/>
+                    </a:xfrm>
+                    <a:prstGeom prst="rect">
+                      <a:avLst/>
+                    </a:prstGeom>
+                  </pic:spPr>
+                </pic:pic>
+              </a:graphicData>
+            </a:graphic>
+          </wp:inline>
+        </w:drawing>
+      </w:r>
+    </w:p>
+    <w:p>
+      <w:pPr>
+        <w:rPr>
+          <w:lang w:val="es-MX"/>
+        </w:rPr>
+      </w:pPr>
+    </w:p>
+    <w:p>
+      <w:pPr>
+        <w:rPr>
+          <w:lang w:val="es-MX"/>
+        </w:rPr>
+      </w:pPr>
+      <w:r>
+        <w:rPr>
+          <w:lang w:val="es-MX"/>
+        </w:rPr>
+        <w:t>Seguimos los mismos principios explicados con la primera tabla.</w:t>
+      </w:r>
+    </w:p>
+    <w:p>
+      <w:pPr>
+        <w:rPr>
+          <w:lang w:val="es-MX"/>
+        </w:rPr>
+      </w:pPr>
+    </w:p>
+    <w:p>
+      <w:pPr>
+        <w:pStyle w:val="Heading1"/>
+        <w:jc w:val="center"/>
+        <w:rPr>
+          <w:lang w:val="es-MX"/>
+        </w:rPr>
+      </w:pPr>
+      <w:r>
+        <w:rPr>
+          <w:lang w:val="es-MX"/>
+        </w:rPr>
+        <w:t xml:space="preserve">Creación de </w:t>
+      </w:r>
+      <w:proofErr w:type="spellStart"/>
+      <w:r>
+        <w:rPr>
+          <w:lang w:val="es-MX"/>
+        </w:rPr>
+        <w:t>triggers</w:t>
+      </w:r>
+      <w:proofErr w:type="spellEnd"/>
+      <w:r>
+        <w:rPr>
+          <w:lang w:val="es-MX"/>
+        </w:rPr>
+        <w:t xml:space="preserve"> y las tablas que guardan los cambios</w:t>
+      </w:r>
+    </w:p>
+    <w:p>
+      <w:pPr>
+        <w:rPr>
+          <w:lang w:val="es-MX"/>
+        </w:rPr>
+      </w:pPr>
+    </w:p>
+    <w:p>
+      <w:pPr>
+        <w:rPr>
+          <w:lang w:val="es-MX"/>
+        </w:rPr>
+      </w:pPr>
+      <w:r>
+        <w:rPr>
+          <w:noProof/>
+        </w:rPr>
+        <w:lastRenderedPageBreak/>
+        <w:drawing>
+          <wp:inline distT="0" distB="0" distL="0" distR="0" wp14:anchorId="4296A502" wp14:editId="28450E93">
+            <wp:extent cx="3600450" cy="2000250"/>
+            <wp:effectExtent l="0" t="0" r="0" b="0"/>
+            <wp:docPr id="27" name="Picture 27"/>
+            <wp:cNvGraphicFramePr>
+              <a:graphicFrameLocks xmlns:a="http://schemas.openxmlformats.org/drawingml/2006/main" noChangeAspect="1"/>
+            </wp:cNvGraphicFramePr>
+            <a:graphic xmlns:a="http://schemas.openxmlformats.org/drawingml/2006/main">
+              <a:graphicData uri="http://schemas.openxmlformats.org/drawingml/2006/picture">
+                <pic:pic xmlns:pic="http://schemas.openxmlformats.org/drawingml/2006/picture">
+                  <pic:nvPicPr>
+                    <pic:cNvPr id="1" name=""/>
+                    <pic:cNvPicPr/>
+                  </pic:nvPicPr>
+                  <pic:blipFill>
+                    <a:blip r:embed="rId24"/>
+                    <a:stretch>
+                      <a:fillRect/>
+                    </a:stretch>
+                  </pic:blipFill>
+                  <pic:spPr>
+                    <a:xfrm>
+                      <a:off x="0" y="0"/>
+                      <a:ext cx="3600450" cy="2000250"/>
+                    </a:xfrm>
+                    <a:prstGeom prst="rect">
+                      <a:avLst/>
+                    </a:prstGeom>
+                  </pic:spPr>
+                </pic:pic>
+              </a:graphicData>
+            </a:graphic>
+          </wp:inline>
+        </w:drawing>
+      </w:r>
+    </w:p>
+    <w:p>
+      <w:pPr>
+        <w:rPr>
+          <w:lang w:val="es-MX"/>
+        </w:rPr>
+      </w:pPr>
+    </w:p>
+    <w:p>
+      <w:pPr>
+        <w:rPr>
+          <w:lang w:val="es-MX"/>
+        </w:rPr>
+      </w:pPr>
+      <w:r>
+        <w:rPr>
+          <w:lang w:val="es-MX"/>
+        </w:rPr>
+        <w:t>Creamos la tabla que guardará los cambios en el peso del animal</w:t>
+      </w:r>
+    </w:p>
+    <w:p>
+      <w:pPr>
+        <w:rPr>
+          <w:lang w:val="es-MX"/>
+        </w:rPr>
+      </w:pPr>
+    </w:p>
+    <w:p>
+      <w:pPr>
+        <w:rPr>
+          <w:lang w:val="es-MX"/>
+        </w:rPr>
+      </w:pPr>
+      <w:r>
+        <w:rPr>
+          <w:noProof/>
+        </w:rPr>
+        <w:drawing>
+          <wp:inline distT="0" distB="0" distL="0" distR="0" wp14:anchorId="1615F564" wp14:editId="6373B9A5">
+            <wp:extent cx="3333750" cy="1447800"/>
+            <wp:effectExtent l="0" t="0" r="0" b="0"/>
+            <wp:docPr id="28" name="Picture 28" descr="Graphical user interface, text, application&#10;&#10;Description automatically generated"/>
+            <wp:cNvGraphicFramePr>
+              <a:graphicFrameLocks xmlns:a="http://schemas.openxmlformats.org/drawingml/2006/main" noChangeAspect="1"/>
+            </wp:cNvGraphicFramePr>
+            <a:graphic xmlns:a="http://schemas.openxmlformats.org/drawingml/2006/main">
+              <a:graphicData uri="http://schemas.openxmlformats.org/drawingml/2006/picture">
+                <pic:pic xmlns:pic="http://schemas.openxmlformats.org/drawingml/2006/picture">
+                  <pic:nvPicPr>
+                    <pic:cNvPr id="28" name="Picture 28" descr="Graphical user interface, text, application&#10;&#10;Description automatically generated"/>
+                    <pic:cNvPicPr/>
+                  </pic:nvPicPr>
+                  <pic:blipFill>
+                    <a:blip r:embed="rId25"/>
+                    <a:stretch>
+                      <a:fillRect/>
+                    </a:stretch>
+                  </pic:blipFill>
+                  <pic:spPr>
+                    <a:xfrm>
+                      <a:off x="0" y="0"/>
+                      <a:ext cx="3333750" cy="1447800"/>
+                    </a:xfrm>
+                    <a:prstGeom prst="rect">
+                      <a:avLst/>
+                    </a:prstGeom>
+                  </pic:spPr>
+                </pic:pic>
+              </a:graphicData>
+            </a:graphic>
+          </wp:inline>
+        </w:drawing>
+      </w:r>
+    </w:p>
+    <w:p>
+      <w:pPr>
+        <w:rPr>
+          <w:lang w:val="es-MX"/>
+        </w:rPr>
+      </w:pPr>
+    </w:p>
+    <w:p>
+      <w:pPr>
+        <w:rPr>
+          <w:lang w:val="es-MX"/>
+        </w:rPr>
+      </w:pPr>
+      <w:r>
+        <w:rPr>
+          <w:lang w:val="es-MX"/>
+        </w:rPr>
+        <w:t>Creamos la tabla que guardará los cambios en la dieta del animal</w:t>
+      </w:r>
+    </w:p>
+    <w:p>
+      <w:pPr>
+        <w:rPr>
+          <w:lang w:val="es-MX"/>
+        </w:rPr>
+      </w:pPr>
+    </w:p>
+    <w:p>
+      <w:pPr>
+        <w:rPr>
+          <w:lang w:val="es-MX"/>
+        </w:rPr>
+      </w:pPr>
+      <w:r>
+        <w:rPr>
+          <w:noProof/>
+        </w:rPr>
+        <w:drawing>
+          <wp:inline distT="0" distB="0" distL="0" distR="0" wp14:anchorId="73C6CCC8" wp14:editId="5D737F8E">
+            <wp:extent cx="5612130" cy="1180465"/>
+            <wp:effectExtent l="0" t="0" r="7620" b="635"/>
+            <wp:docPr id="29" name="Picture 29" descr="Graphical user interface&#10;&#10;Description automatically generated with medium confidence"/>
+            <wp:cNvGraphicFramePr>
+              <a:graphicFrameLocks xmlns:a="http://schemas.openxmlformats.org/drawingml/2006/main" noChangeAspect="1"/>
+            </wp:cNvGraphicFramePr>
+            <a:graphic xmlns:a="http://schemas.openxmlformats.org/drawingml/2006/main">
+              <a:graphicData uri="http://schemas.openxmlformats.org/drawingml/2006/picture">
+                <pic:pic xmlns:pic="http://schemas.openxmlformats.org/drawingml/2006/picture">
+                  <pic:nvPicPr>
+                    <pic:cNvPr id="29" name="Picture 29" descr="Graphical user interface&#10;&#10;Description automatically generated with medium confidence"/>
+                    <pic:cNvPicPr/>
+                  </pic:nvPicPr>
+                  <pic:blipFill>
+                    <a:blip r:embed="rId26"/>
+                    <a:stretch>
+                      <a:fillRect/>
+                    </a:stretch>
+                  </pic:blipFill>
+                  <pic:spPr>
+                    <a:xfrm>
+                      <a:off x="0" y="0"/>
+                      <a:ext cx="5612130" cy="1180465"/>
+                    </a:xfrm>
+                    <a:prstGeom prst="rect">
+                      <a:avLst/>
+                    </a:prstGeom>
+                  </pic:spPr>
+                </pic:pic>
+              </a:graphicData>
+            </a:graphic>
+          </wp:inline>
+        </w:drawing>
+      </w:r>
+    </w:p>
+    <w:p>
+      <w:pPr>
+        <w:rPr>
+          <w:lang w:val="es-MX"/>
+        </w:rPr>
+      </w:pPr>
+    </w:p>
+    <w:p>
+      <w:pPr>
+        <w:rPr>
+          <w:lang w:val="es-MX"/>
+        </w:rPr>
+      </w:pPr>
+      <w:r>
+        <w:rPr>
+          <w:lang w:val="es-MX"/>
+        </w:rPr>
+        <w:t xml:space="preserve">Creamos el primer </w:t>
+      </w:r>
+      <w:proofErr w:type="spellStart"/>
+      <w:r>
+        <w:rPr>
+          <w:lang w:val="es-MX"/>
+        </w:rPr>
+        <w:t>trigger</w:t>
+      </w:r>
+      <w:proofErr w:type="spellEnd"/>
+      <w:r>
+        <w:rPr>
+          <w:lang w:val="es-MX"/>
+        </w:rPr>
+        <w:t xml:space="preserve"> para guardar las actualizaciones en el peso de los animales</w:t>
+      </w:r>
+    </w:p>
+    <w:p>
+      <w:pPr>
+        <w:rPr>
+          <w:lang w:val="es-MX"/>
+        </w:rPr>
+      </w:pPr>
+    </w:p>
+    <w:p>
+      <w:pPr>
+        <w:rPr>
+          <w:lang w:val="es-MX"/>
+        </w:rPr>
+      </w:pPr>
+      <w:r>
+        <w:rPr>
+          <w:noProof/>
+        </w:rPr>
+        <w:lastRenderedPageBreak/>
+        <w:drawing>
+          <wp:inline distT="0" distB="0" distL="0" distR="0" wp14:anchorId="623E9DA5" wp14:editId="2383FE92">
+            <wp:extent cx="5612130" cy="1121410"/>
+            <wp:effectExtent l="0" t="0" r="7620" b="2540"/>
+            <wp:docPr id="30" name="Picture 30" descr="A picture containing graphical user interface&#10;&#10;Description automatically generated"/>
+            <wp:cNvGraphicFramePr>
+              <a:graphicFrameLocks xmlns:a="http://schemas.openxmlformats.org/drawingml/2006/main" noChangeAspect="1"/>
+            </wp:cNvGraphicFramePr>
+            <a:graphic xmlns:a="http://schemas.openxmlformats.org/drawingml/2006/main">
+              <a:graphicData uri="http://schemas.openxmlformats.org/drawingml/2006/picture">
+                <pic:pic xmlns:pic="http://schemas.openxmlformats.org/drawingml/2006/picture">
+                  <pic:nvPicPr>
+                    <pic:cNvPr id="30" name="Picture 30" descr="A picture containing graphical user interface&#10;&#10;Description automatically generated"/>
+                    <pic:cNvPicPr/>
+                  </pic:nvPicPr>
+                  <pic:blipFill>
+                    <a:blip r:embed="rId27"/>
+                    <a:stretch>
+                      <a:fillRect/>
+                    </a:stretch>
+                  </pic:blipFill>
+                  <pic:spPr>
+                    <a:xfrm>
+                      <a:off x="0" y="0"/>
+                      <a:ext cx="5612130" cy="1121410"/>
+                    </a:xfrm>
+                    <a:prstGeom prst="rect">
+                      <a:avLst/>
+                    </a:prstGeom>
+                  </pic:spPr>
+                </pic:pic>
+              </a:graphicData>
+            </a:graphic>
+          </wp:inline>
+        </w:drawing>
+      </w:r>
+    </w:p>
+    <w:p>
+      <w:pPr>
+        <w:rPr>
+          <w:lang w:val="es-MX"/>
+        </w:rPr>
+      </w:pPr>
+    </w:p>
+    <w:p>
+      <w:pPr>
+        <w:rPr>
+          <w:lang w:val="es-MX"/>
+        </w:rPr>
+      </w:pPr>
+      <w:r>
+        <w:rPr>
+          <w:lang w:val="es-MX"/>
+        </w:rPr>
+        <w:t xml:space="preserve">Creamos el segundo </w:t>
+      </w:r>
+      <w:proofErr w:type="spellStart"/>
+      <w:r>
+        <w:rPr>
+          <w:lang w:val="es-MX"/>
+        </w:rPr>
+        <w:t>trigger</w:t>
+      </w:r>
+      <w:proofErr w:type="spellEnd"/>
+      <w:r>
+        <w:rPr>
+          <w:lang w:val="es-MX"/>
+        </w:rPr>
+        <w:t xml:space="preserve"> para guardar los nuevos animales</w:t>
+      </w:r>
+    </w:p>
+    <w:p>
+      <w:pPr>
+        <w:rPr>
+          <w:lang w:val="es-MX"/>
+        </w:rPr>
+      </w:pPr>
+    </w:p>
+    <w:p>
+      <w:pPr>
+        <w:rPr>
+          <w:lang w:val="es-MX"/>
+        </w:rPr>
+      </w:pPr>
     </w:p>
     <w:sectPr>
       <w:pgSz w:w="12240" w:h="15840"/>

</xml_diff>

<commit_message>
Se crean las 10 consultas
</commit_message>
<xml_diff>
--- a/Proyecto Final.docx
+++ b/Proyecto Final.docx
@@ -111,7 +111,7 @@
                     <pic:cNvPicPr/>
                   </pic:nvPicPr>
                   <pic:blipFill>
-                    <a:blip r:embed="rId4"/>
+                    <a:blip r:embed="rId5"/>
                     <a:stretch>
                       <a:fillRect/>
                     </a:stretch>
@@ -232,7 +232,7 @@
                     <pic:cNvPicPr/>
                   </pic:nvPicPr>
                   <pic:blipFill>
-                    <a:blip r:embed="rId5"/>
+                    <a:blip r:embed="rId6"/>
                     <a:stretch>
                       <a:fillRect/>
                     </a:stretch>
@@ -313,7 +313,7 @@
                     <pic:cNvPicPr/>
                   </pic:nvPicPr>
                   <pic:blipFill>
-                    <a:blip r:embed="rId6"/>
+                    <a:blip r:embed="rId7"/>
                     <a:stretch>
                       <a:fillRect/>
                     </a:stretch>
@@ -387,7 +387,7 @@
                     <pic:cNvPicPr/>
                   </pic:nvPicPr>
                   <pic:blipFill>
-                    <a:blip r:embed="rId7"/>
+                    <a:blip r:embed="rId8"/>
                     <a:stretch>
                       <a:fillRect/>
                     </a:stretch>
@@ -450,80 +450,6 @@
             <wp:extent cx="3801005" cy="1438476"/>
             <wp:effectExtent l="0" t="0" r="0" b="9525"/>
             <wp:docPr id="7" name="Picture 7"/>
-            <wp:cNvGraphicFramePr>
-              <a:graphicFrameLocks xmlns:a="http://schemas.openxmlformats.org/drawingml/2006/main" noChangeAspect="1"/>
-            </wp:cNvGraphicFramePr>
-            <a:graphic xmlns:a="http://schemas.openxmlformats.org/drawingml/2006/main">
-              <a:graphicData uri="http://schemas.openxmlformats.org/drawingml/2006/picture">
-                <pic:pic xmlns:pic="http://schemas.openxmlformats.org/drawingml/2006/picture">
-                  <pic:nvPicPr>
-                    <pic:cNvPr id="1" name=""/>
-                    <pic:cNvPicPr/>
-                  </pic:nvPicPr>
-                  <pic:blipFill>
-                    <a:blip r:embed="rId8"/>
-                    <a:stretch>
-                      <a:fillRect/>
-                    </a:stretch>
-                  </pic:blipFill>
-                  <pic:spPr>
-                    <a:xfrm>
-                      <a:off x="0" y="0"/>
-                      <a:ext cx="3801005" cy="1438476"/>
-                    </a:xfrm>
-                    <a:prstGeom prst="rect">
-                      <a:avLst/>
-                    </a:prstGeom>
-                  </pic:spPr>
-                </pic:pic>
-              </a:graphicData>
-            </a:graphic>
-          </wp:inline>
-        </w:drawing>
-      </w:r>
-    </w:p>
-    <w:p>
-      <w:pPr>
-        <w:rPr>
-          <w:lang w:val="es-MX"/>
-        </w:rPr>
-      </w:pPr>
-    </w:p>
-    <w:p>
-      <w:pPr>
-        <w:rPr>
-          <w:lang w:val="es-MX"/>
-        </w:rPr>
-      </w:pPr>
-      <w:r>
-        <w:rPr>
-          <w:lang w:val="es-MX"/>
-        </w:rPr>
-        <w:t>Animal, nos indica el nombre, peso y clasificación de cada animal.</w:t>
-      </w:r>
-    </w:p>
-    <w:p>
-      <w:pPr>
-        <w:rPr>
-          <w:lang w:val="es-MX"/>
-        </w:rPr>
-      </w:pPr>
-    </w:p>
-    <w:p>
-      <w:pPr>
-        <w:rPr>
-          <w:lang w:val="es-MX"/>
-        </w:rPr>
-      </w:pPr>
-      <w:r>
-        <w:rPr>
-          <w:lang w:val="es-MX"/>
-        </w:rPr>
-        <w:drawing>
-          <wp:inline distT="0" distB="0" distL="0" distR="0" wp14:anchorId="001ECA24" wp14:editId="383D6AE5">
-            <wp:extent cx="2514951" cy="1810003"/>
-            <wp:effectExtent l="0" t="0" r="0" b="0"/>
-            <wp:docPr id="8" name="Picture 8"/>
             <wp:cNvGraphicFramePr>
               <a:graphicFrameLocks xmlns:a="http://schemas.openxmlformats.org/drawingml/2006/main" noChangeAspect="1"/>
             </wp:cNvGraphicFramePr>
@@ -543,7 +469,7 @@
                   <pic:spPr>
                     <a:xfrm>
                       <a:off x="0" y="0"/>
-                      <a:ext cx="2514951" cy="1810003"/>
+                      <a:ext cx="3801005" cy="1438476"/>
                     </a:xfrm>
                     <a:prstGeom prst="rect">
                       <a:avLst/>
@@ -573,73 +499,31 @@
         <w:rPr>
           <w:lang w:val="es-MX"/>
         </w:rPr>
-        <w:t xml:space="preserve">Veterinario, nos indica el nombre y los teléfonos del veterinario, además </w:t>
-      </w:r>
-      <w:r>
-        <w:rPr>
-          <w:lang w:val="es-MX"/>
-        </w:rPr>
-        <w:t>nos permite saber las dietas que ha diseñado el veterinario.</w:t>
-      </w:r>
-    </w:p>
-    <w:p>
-      <w:pPr>
-        <w:rPr>
-          <w:lang w:val="es-MX"/>
-        </w:rPr>
-      </w:pPr>
-    </w:p>
-    <w:p>
-      <w:pPr>
-        <w:pStyle w:val="Heading1"/>
-        <w:rPr>
-          <w:b/>
-          <w:bCs/>
-          <w:sz w:val="24"/>
-          <w:szCs w:val="24"/>
-          <w:lang w:val="es-MX"/>
-        </w:rPr>
-      </w:pPr>
-      <w:r>
-        <w:rPr>
-          <w:lang w:val="es-MX"/>
-        </w:rPr>
-        <w:tab/>
-      </w:r>
-      <w:r>
-        <w:rPr>
-          <w:b/>
-          <w:bCs/>
-          <w:sz w:val="24"/>
-          <w:szCs w:val="24"/>
-          <w:lang w:val="es-MX"/>
-        </w:rPr>
-        <w:t>Relaciones:</w:t>
-      </w:r>
-    </w:p>
-    <w:p>
-      <w:pPr>
-        <w:rPr>
-          <w:lang w:val="es-MX"/>
-        </w:rPr>
-      </w:pPr>
-    </w:p>
-    <w:p>
-      <w:pPr>
-        <w:rPr>
-          <w:lang w:val="es-MX"/>
-        </w:rPr>
-      </w:pPr>
-      <w:r>
-        <w:rPr>
-          <w:lang w:val="es-MX"/>
-        </w:rPr>
-        <w:lastRenderedPageBreak/>
+        <w:t>Animal, nos indica el nombre, peso y clasificación de cada animal.</w:t>
+      </w:r>
+    </w:p>
+    <w:p>
+      <w:pPr>
+        <w:rPr>
+          <w:lang w:val="es-MX"/>
+        </w:rPr>
+      </w:pPr>
+    </w:p>
+    <w:p>
+      <w:pPr>
+        <w:rPr>
+          <w:lang w:val="es-MX"/>
+        </w:rPr>
+      </w:pPr>
+      <w:r>
+        <w:rPr>
+          <w:lang w:val="es-MX"/>
+        </w:rPr>
         <w:drawing>
-          <wp:inline distT="0" distB="0" distL="0" distR="0" wp14:anchorId="0CFCF042" wp14:editId="59E0E47A">
-            <wp:extent cx="5612130" cy="2480310"/>
-            <wp:effectExtent l="0" t="0" r="7620" b="0"/>
-            <wp:docPr id="10" name="Picture 10"/>
+          <wp:inline distT="0" distB="0" distL="0" distR="0" wp14:anchorId="001ECA24" wp14:editId="383D6AE5">
+            <wp:extent cx="2514951" cy="1810003"/>
+            <wp:effectExtent l="0" t="0" r="0" b="0"/>
+            <wp:docPr id="8" name="Picture 8"/>
             <wp:cNvGraphicFramePr>
               <a:graphicFrameLocks xmlns:a="http://schemas.openxmlformats.org/drawingml/2006/main" noChangeAspect="1"/>
             </wp:cNvGraphicFramePr>
@@ -659,7 +543,7 @@
                   <pic:spPr>
                     <a:xfrm>
                       <a:off x="0" y="0"/>
-                      <a:ext cx="5612130" cy="2480310"/>
+                      <a:ext cx="2514951" cy="1810003"/>
                     </a:xfrm>
                     <a:prstGeom prst="rect">
                       <a:avLst/>
@@ -689,51 +573,73 @@
         <w:rPr>
           <w:lang w:val="es-MX"/>
         </w:rPr>
-        <w:t>Primero haremos la lectura de la relación, un proveedor puede proveer uno o más alimentos, por otro lado, un alimento es proveído por un proveedor.</w:t>
-      </w:r>
-    </w:p>
-    <w:p>
-      <w:pPr>
-        <w:rPr>
-          <w:lang w:val="es-MX"/>
-        </w:rPr>
-      </w:pPr>
-    </w:p>
-    <w:p>
-      <w:pPr>
-        <w:rPr>
-          <w:lang w:val="es-MX"/>
-        </w:rPr>
-      </w:pPr>
-      <w:r>
-        <w:rPr>
-          <w:lang w:val="es-MX"/>
-        </w:rPr>
-        <w:t>El alimento necesita la existencia de al menos un proveedor para existir por lo que usamos la participación total en la entidad que necesita par su existencia en la relación.</w:t>
-      </w:r>
-    </w:p>
-    <w:p>
-      <w:pPr>
-        <w:rPr>
-          <w:lang w:val="es-MX"/>
-        </w:rPr>
-      </w:pPr>
-    </w:p>
-    <w:p>
-      <w:pPr>
-        <w:rPr>
-          <w:lang w:val="es-MX"/>
-        </w:rPr>
-      </w:pPr>
-      <w:r>
-        <w:rPr>
-          <w:lang w:val="es-MX"/>
-        </w:rPr>
+        <w:t xml:space="preserve">Veterinario, nos indica el nombre y los teléfonos del veterinario, además </w:t>
+      </w:r>
+      <w:r>
+        <w:rPr>
+          <w:lang w:val="es-MX"/>
+        </w:rPr>
+        <w:t>nos permite saber las dietas que ha diseñado el veterinario.</w:t>
+      </w:r>
+    </w:p>
+    <w:p>
+      <w:pPr>
+        <w:rPr>
+          <w:lang w:val="es-MX"/>
+        </w:rPr>
+      </w:pPr>
+    </w:p>
+    <w:p>
+      <w:pPr>
+        <w:pStyle w:val="Heading1"/>
+        <w:rPr>
+          <w:b/>
+          <w:bCs/>
+          <w:sz w:val="24"/>
+          <w:szCs w:val="24"/>
+          <w:lang w:val="es-MX"/>
+        </w:rPr>
+      </w:pPr>
+      <w:r>
+        <w:rPr>
+          <w:lang w:val="es-MX"/>
+        </w:rPr>
+        <w:tab/>
+      </w:r>
+      <w:r>
+        <w:rPr>
+          <w:b/>
+          <w:bCs/>
+          <w:sz w:val="24"/>
+          <w:szCs w:val="24"/>
+          <w:lang w:val="es-MX"/>
+        </w:rPr>
+        <w:t>Relaciones:</w:t>
+      </w:r>
+    </w:p>
+    <w:p>
+      <w:pPr>
+        <w:rPr>
+          <w:lang w:val="es-MX"/>
+        </w:rPr>
+      </w:pPr>
+    </w:p>
+    <w:p>
+      <w:pPr>
+        <w:rPr>
+          <w:lang w:val="es-MX"/>
+        </w:rPr>
+      </w:pPr>
+      <w:r>
+        <w:rPr>
+          <w:lang w:val="es-MX"/>
+        </w:rPr>
+        <w:lastRenderedPageBreak/>
         <w:drawing>
-          <wp:inline distT="0" distB="0" distL="0" distR="0" wp14:anchorId="6A4E542C" wp14:editId="30B25A45">
-            <wp:extent cx="5612130" cy="3019425"/>
-            <wp:effectExtent l="0" t="0" r="7620" b="9525"/>
-            <wp:docPr id="11" name="Picture 11"/>
+          <wp:inline distT="0" distB="0" distL="0" distR="0" wp14:anchorId="0CFCF042" wp14:editId="59E0E47A">
+            <wp:extent cx="5612130" cy="2480310"/>
+            <wp:effectExtent l="0" t="0" r="7620" b="0"/>
+            <wp:docPr id="10" name="Picture 10"/>
             <wp:cNvGraphicFramePr>
               <a:graphicFrameLocks xmlns:a="http://schemas.openxmlformats.org/drawingml/2006/main" noChangeAspect="1"/>
             </wp:cNvGraphicFramePr>
@@ -753,6 +659,100 @@
                   <pic:spPr>
                     <a:xfrm>
                       <a:off x="0" y="0"/>
+                      <a:ext cx="5612130" cy="2480310"/>
+                    </a:xfrm>
+                    <a:prstGeom prst="rect">
+                      <a:avLst/>
+                    </a:prstGeom>
+                  </pic:spPr>
+                </pic:pic>
+              </a:graphicData>
+            </a:graphic>
+          </wp:inline>
+        </w:drawing>
+      </w:r>
+    </w:p>
+    <w:p>
+      <w:pPr>
+        <w:rPr>
+          <w:lang w:val="es-MX"/>
+        </w:rPr>
+      </w:pPr>
+    </w:p>
+    <w:p>
+      <w:pPr>
+        <w:rPr>
+          <w:lang w:val="es-MX"/>
+        </w:rPr>
+      </w:pPr>
+      <w:r>
+        <w:rPr>
+          <w:lang w:val="es-MX"/>
+        </w:rPr>
+        <w:t>Primero haremos la lectura de la relación, un proveedor puede proveer uno o más alimentos, por otro lado, un alimento es proveído por un proveedor.</w:t>
+      </w:r>
+    </w:p>
+    <w:p>
+      <w:pPr>
+        <w:rPr>
+          <w:lang w:val="es-MX"/>
+        </w:rPr>
+      </w:pPr>
+    </w:p>
+    <w:p>
+      <w:pPr>
+        <w:rPr>
+          <w:lang w:val="es-MX"/>
+        </w:rPr>
+      </w:pPr>
+      <w:r>
+        <w:rPr>
+          <w:lang w:val="es-MX"/>
+        </w:rPr>
+        <w:t>El alimento necesita la existencia de al menos un proveedor para existir por lo que usamos la participación total en la entidad que necesita par su existencia en la relación.</w:t>
+      </w:r>
+    </w:p>
+    <w:p>
+      <w:pPr>
+        <w:rPr>
+          <w:lang w:val="es-MX"/>
+        </w:rPr>
+      </w:pPr>
+    </w:p>
+    <w:p>
+      <w:pPr>
+        <w:rPr>
+          <w:lang w:val="es-MX"/>
+        </w:rPr>
+      </w:pPr>
+      <w:r>
+        <w:rPr>
+          <w:lang w:val="es-MX"/>
+        </w:rPr>
+        <w:drawing>
+          <wp:inline distT="0" distB="0" distL="0" distR="0" wp14:anchorId="6A4E542C" wp14:editId="30B25A45">
+            <wp:extent cx="5612130" cy="3019425"/>
+            <wp:effectExtent l="0" t="0" r="7620" b="9525"/>
+            <wp:docPr id="11" name="Picture 11"/>
+            <wp:cNvGraphicFramePr>
+              <a:graphicFrameLocks xmlns:a="http://schemas.openxmlformats.org/drawingml/2006/main" noChangeAspect="1"/>
+            </wp:cNvGraphicFramePr>
+            <a:graphic xmlns:a="http://schemas.openxmlformats.org/drawingml/2006/main">
+              <a:graphicData uri="http://schemas.openxmlformats.org/drawingml/2006/picture">
+                <pic:pic xmlns:pic="http://schemas.openxmlformats.org/drawingml/2006/picture">
+                  <pic:nvPicPr>
+                    <pic:cNvPr id="1" name=""/>
+                    <pic:cNvPicPr/>
+                  </pic:nvPicPr>
+                  <pic:blipFill>
+                    <a:blip r:embed="rId12"/>
+                    <a:stretch>
+                      <a:fillRect/>
+                    </a:stretch>
+                  </pic:blipFill>
+                  <pic:spPr>
+                    <a:xfrm>
+                      <a:off x="0" y="0"/>
                       <a:ext cx="5612130" cy="3019425"/>
                     </a:xfrm>
                     <a:prstGeom prst="rect">
@@ -833,7 +833,7 @@
                     <pic:cNvPicPr/>
                   </pic:nvPicPr>
                   <pic:blipFill>
-                    <a:blip r:embed="rId12"/>
+                    <a:blip r:embed="rId13"/>
                     <a:stretch>
                       <a:fillRect/>
                     </a:stretch>
@@ -928,7 +928,7 @@
                     <pic:cNvPicPr/>
                   </pic:nvPicPr>
                   <pic:blipFill>
-                    <a:blip r:embed="rId13"/>
+                    <a:blip r:embed="rId14"/>
                     <a:stretch>
                       <a:fillRect/>
                     </a:stretch>
@@ -1046,7 +1046,7 @@
                     <pic:cNvPicPr/>
                   </pic:nvPicPr>
                   <pic:blipFill>
-                    <a:blip r:embed="rId14" cstate="print">
+                    <a:blip r:embed="rId15" cstate="print">
                       <a:extLst>
                         <a:ext uri="{28A0092B-C50C-407E-A947-70E740481C1C}">
                           <a14:useLocalDpi xmlns:a14="http://schemas.microsoft.com/office/drawing/2010/main" val="0"/>
@@ -1184,7 +1184,7 @@
                     <pic:cNvPicPr/>
                   </pic:nvPicPr>
                   <pic:blipFill rotWithShape="1">
-                    <a:blip r:embed="rId14">
+                    <a:blip r:embed="rId15">
                       <a:extLst>
                         <a:ext uri="{28A0092B-C50C-407E-A947-70E740481C1C}">
                           <a14:useLocalDpi xmlns:a14="http://schemas.microsoft.com/office/drawing/2010/main" val="0"/>
@@ -1299,7 +1299,7 @@
                     <pic:cNvPicPr/>
                   </pic:nvPicPr>
                   <pic:blipFill>
-                    <a:blip r:embed="rId15"/>
+                    <a:blip r:embed="rId16"/>
                     <a:stretch>
                       <a:fillRect/>
                     </a:stretch>
@@ -1382,87 +1382,6 @@
             <wp:extent cx="3860457" cy="876300"/>
             <wp:effectExtent l="0" t="0" r="6985" b="0"/>
             <wp:docPr id="19" name="Picture 19"/>
-            <wp:cNvGraphicFramePr>
-              <a:graphicFrameLocks xmlns:a="http://schemas.openxmlformats.org/drawingml/2006/main" noChangeAspect="1"/>
-            </wp:cNvGraphicFramePr>
-            <a:graphic xmlns:a="http://schemas.openxmlformats.org/drawingml/2006/main">
-              <a:graphicData uri="http://schemas.openxmlformats.org/drawingml/2006/picture">
-                <pic:pic xmlns:pic="http://schemas.openxmlformats.org/drawingml/2006/picture">
-                  <pic:nvPicPr>
-                    <pic:cNvPr id="1" name=""/>
-                    <pic:cNvPicPr/>
-                  </pic:nvPicPr>
-                  <pic:blipFill>
-                    <a:blip r:embed="rId16"/>
-                    <a:stretch>
-                      <a:fillRect/>
-                    </a:stretch>
-                  </pic:blipFill>
-                  <pic:spPr>
-                    <a:xfrm>
-                      <a:off x="0" y="0"/>
-                      <a:ext cx="3866205" cy="877605"/>
-                    </a:xfrm>
-                    <a:prstGeom prst="rect">
-                      <a:avLst/>
-                    </a:prstGeom>
-                  </pic:spPr>
-                </pic:pic>
-              </a:graphicData>
-            </a:graphic>
-          </wp:inline>
-        </w:drawing>
-      </w:r>
-    </w:p>
-    <w:p>
-      <w:pPr>
-        <w:rPr>
-          <w:lang w:val="es-MX"/>
-        </w:rPr>
-      </w:pPr>
-    </w:p>
-    <w:p>
-      <w:pPr>
-        <w:rPr>
-          <w:lang w:val="es-MX"/>
-        </w:rPr>
-      </w:pPr>
-      <w:r>
-        <w:rPr>
-          <w:lang w:val="es-MX"/>
-        </w:rPr>
-        <w:lastRenderedPageBreak/>
-        <w:t xml:space="preserve">Vemos que tiene el id del veterinario para </w:t>
-      </w:r>
-      <w:r>
-        <w:rPr>
-          <w:lang w:val="es-MX"/>
-        </w:rPr>
-        <w:t>poder relacionarlo con las distintas dietas que pueda diseñar</w:t>
-      </w:r>
-    </w:p>
-    <w:p>
-      <w:pPr>
-        <w:rPr>
-          <w:lang w:val="es-MX"/>
-        </w:rPr>
-      </w:pPr>
-    </w:p>
-    <w:p>
-      <w:pPr>
-        <w:rPr>
-          <w:lang w:val="es-MX"/>
-        </w:rPr>
-      </w:pPr>
-      <w:r>
-        <w:rPr>
-          <w:lang w:val="es-MX"/>
-        </w:rPr>
-        <w:drawing>
-          <wp:inline distT="0" distB="0" distL="0" distR="0" wp14:anchorId="1EB94D2A" wp14:editId="0B1B7308">
-            <wp:extent cx="3959270" cy="1514475"/>
-            <wp:effectExtent l="0" t="0" r="3175" b="0"/>
-            <wp:docPr id="20" name="Picture 20"/>
             <wp:cNvGraphicFramePr>
               <a:graphicFrameLocks xmlns:a="http://schemas.openxmlformats.org/drawingml/2006/main" noChangeAspect="1"/>
             </wp:cNvGraphicFramePr>
@@ -1482,7 +1401,7 @@
                   <pic:spPr>
                     <a:xfrm>
                       <a:off x="0" y="0"/>
-                      <a:ext cx="3974040" cy="1520125"/>
+                      <a:ext cx="3866205" cy="877605"/>
                     </a:xfrm>
                     <a:prstGeom prst="rect">
                       <a:avLst/>
@@ -1512,39 +1431,14 @@
         <w:rPr>
           <w:lang w:val="es-MX"/>
         </w:rPr>
-        <w:t>Vemos que tiene el id del proveedor para poder tener una trazabilidad de la empresa que está proporcionando el alimento.</w:t>
-      </w:r>
-    </w:p>
-    <w:p>
-      <w:pPr>
-        <w:rPr>
-          <w:lang w:val="es-MX"/>
-        </w:rPr>
-      </w:pPr>
-    </w:p>
-    <w:p>
-      <w:pPr>
-        <w:rPr>
-          <w:lang w:val="es-MX"/>
-        </w:rPr>
-      </w:pPr>
-      <w:r>
-        <w:rPr>
-          <w:lang w:val="es-MX"/>
-        </w:rPr>
-        <w:t xml:space="preserve">Por el momento no hemos iniciado la normalización, vemos la primera forma y vemos que cumple, ya que, </w:t>
-      </w:r>
-      <w:r>
-        <w:rPr>
-          <w:lang w:val="es-MX"/>
-        </w:rPr>
-        <w:t xml:space="preserve">tiene una clave definida y </w:t>
-      </w:r>
-      <w:r>
-        <w:rPr>
-          <w:lang w:val="es-MX"/>
-        </w:rPr>
-        <w:t>no tiene atributos multivalor ni repetidos, siendo así atributos atómicos, los atributos que veíamos multivalor se transformaron en tablas con la concatenación de su propia llave principal y la de la entidad que las contenía:</w:t>
+        <w:lastRenderedPageBreak/>
+        <w:t xml:space="preserve">Vemos que tiene el id del veterinario para </w:t>
+      </w:r>
+      <w:r>
+        <w:rPr>
+          <w:lang w:val="es-MX"/>
+        </w:rPr>
+        <w:t>poder relacionarlo con las distintas dietas que pueda diseñar</w:t>
       </w:r>
     </w:p>
     <w:p>
@@ -1565,10 +1459,10 @@
           <w:lang w:val="es-MX"/>
         </w:rPr>
         <w:drawing>
-          <wp:inline distT="0" distB="0" distL="0" distR="0" wp14:anchorId="29930A82" wp14:editId="7C5D47A9">
-            <wp:extent cx="3467100" cy="712682"/>
-            <wp:effectExtent l="0" t="0" r="0" b="0"/>
-            <wp:docPr id="21" name="Picture 21"/>
+          <wp:inline distT="0" distB="0" distL="0" distR="0" wp14:anchorId="1EB94D2A" wp14:editId="0B1B7308">
+            <wp:extent cx="3959270" cy="1514475"/>
+            <wp:effectExtent l="0" t="0" r="3175" b="0"/>
+            <wp:docPr id="20" name="Picture 20"/>
             <wp:cNvGraphicFramePr>
               <a:graphicFrameLocks xmlns:a="http://schemas.openxmlformats.org/drawingml/2006/main" noChangeAspect="1"/>
             </wp:cNvGraphicFramePr>
@@ -1588,7 +1482,7 @@
                   <pic:spPr>
                     <a:xfrm>
                       <a:off x="0" y="0"/>
-                      <a:ext cx="3475358" cy="714380"/>
+                      <a:ext cx="3974040" cy="1520125"/>
                     </a:xfrm>
                     <a:prstGeom prst="rect">
                       <a:avLst/>
@@ -1618,11 +1512,63 @@
         <w:rPr>
           <w:lang w:val="es-MX"/>
         </w:rPr>
+        <w:t>Vemos que tiene el id del proveedor para poder tener una trazabilidad de la empresa que está proporcionando el alimento.</w:t>
+      </w:r>
+    </w:p>
+    <w:p>
+      <w:pPr>
+        <w:rPr>
+          <w:lang w:val="es-MX"/>
+        </w:rPr>
+      </w:pPr>
+    </w:p>
+    <w:p>
+      <w:pPr>
+        <w:rPr>
+          <w:lang w:val="es-MX"/>
+        </w:rPr>
+      </w:pPr>
+      <w:r>
+        <w:rPr>
+          <w:lang w:val="es-MX"/>
+        </w:rPr>
+        <w:t xml:space="preserve">Por el momento no hemos iniciado la normalización, vemos la primera forma y vemos que cumple, ya que, </w:t>
+      </w:r>
+      <w:r>
+        <w:rPr>
+          <w:lang w:val="es-MX"/>
+        </w:rPr>
+        <w:t xml:space="preserve">tiene una clave definida y </w:t>
+      </w:r>
+      <w:r>
+        <w:rPr>
+          <w:lang w:val="es-MX"/>
+        </w:rPr>
+        <w:t>no tiene atributos multivalor ni repetidos, siendo así atributos atómicos, los atributos que veíamos multivalor se transformaron en tablas con la concatenación de su propia llave principal y la de la entidad que las contenía:</w:t>
+      </w:r>
+    </w:p>
+    <w:p>
+      <w:pPr>
+        <w:rPr>
+          <w:lang w:val="es-MX"/>
+        </w:rPr>
+      </w:pPr>
+    </w:p>
+    <w:p>
+      <w:pPr>
+        <w:rPr>
+          <w:lang w:val="es-MX"/>
+        </w:rPr>
+      </w:pPr>
+      <w:r>
+        <w:rPr>
+          <w:lang w:val="es-MX"/>
+        </w:rPr>
         <w:drawing>
-          <wp:inline distT="0" distB="0" distL="0" distR="0" wp14:anchorId="2E30E234" wp14:editId="78FDF98D">
-            <wp:extent cx="3495675" cy="772525"/>
-            <wp:effectExtent l="0" t="0" r="0" b="8890"/>
-            <wp:docPr id="22" name="Picture 22"/>
+          <wp:inline distT="0" distB="0" distL="0" distR="0" wp14:anchorId="29930A82" wp14:editId="7C5D47A9">
+            <wp:extent cx="3467100" cy="712682"/>
+            <wp:effectExtent l="0" t="0" r="0" b="0"/>
+            <wp:docPr id="21" name="Picture 21"/>
             <wp:cNvGraphicFramePr>
               <a:graphicFrameLocks xmlns:a="http://schemas.openxmlformats.org/drawingml/2006/main" noChangeAspect="1"/>
             </wp:cNvGraphicFramePr>
@@ -1642,7 +1588,7 @@
                   <pic:spPr>
                     <a:xfrm>
                       <a:off x="0" y="0"/>
-                      <a:ext cx="3518465" cy="777561"/>
+                      <a:ext cx="3475358" cy="714380"/>
                     </a:xfrm>
                     <a:prstGeom prst="rect">
                       <a:avLst/>
@@ -1672,238 +1618,11 @@
         <w:rPr>
           <w:lang w:val="es-MX"/>
         </w:rPr>
-        <w:t>Cumple la segunda forma normal ya que, tiene una clave única ya que las columnas dependen de la llave primaria de la tabla y es única.</w:t>
-      </w:r>
-    </w:p>
-    <w:p>
-      <w:pPr>
-        <w:rPr>
-          <w:lang w:val="es-MX"/>
-        </w:rPr>
-      </w:pPr>
-    </w:p>
-    <w:p>
-      <w:pPr>
-        <w:rPr>
-          <w:lang w:val="es-MX"/>
-        </w:rPr>
-      </w:pPr>
-      <w:r>
-        <w:rPr>
-          <w:lang w:val="es-MX"/>
-        </w:rPr>
-        <w:t>Cumple la tercera forma normal debido a que, cada atributo que no está incluido en la clave primaria no depende transitivamente de la clave primaria.</w:t>
-      </w:r>
-    </w:p>
-    <w:p>
-      <w:pPr>
-        <w:rPr>
-          <w:lang w:val="es-MX"/>
-        </w:rPr>
-      </w:pPr>
-    </w:p>
-    <w:p>
-      <w:pPr>
-        <w:pStyle w:val="Heading1"/>
-        <w:jc w:val="center"/>
-        <w:rPr>
-          <w:lang w:val="es-MX"/>
-        </w:rPr>
-      </w:pPr>
-      <w:r>
-        <w:rPr>
-          <w:lang w:val="es-MX"/>
-        </w:rPr>
-        <w:t>Explicación de la estructura seleccionada</w:t>
-      </w:r>
-    </w:p>
-    <w:p>
-      <w:pPr>
-        <w:rPr>
-          <w:lang w:val="es-MX"/>
-        </w:rPr>
-      </w:pPr>
-    </w:p>
-    <w:p>
-      <w:pPr>
-        <w:rPr>
-          <w:lang w:val="es-MX"/>
-        </w:rPr>
-      </w:pPr>
-      <w:r>
-        <w:rPr>
-          <w:lang w:val="es-MX"/>
-        </w:rPr>
-        <w:t>Elegí estas entidades y su manera de relacionarse ya que me interesa registrar el consumo de los alimentos por parte de los alimentos. Sabemos que existen personas que hacen el control del peso de los animales, por lo que los animales siempre tienen un peso, esto puede o no puede relacionarse con el alimento, por lo tanto, esta base de datos pretende ayudar a tener el control de esto.</w:t>
-      </w:r>
-    </w:p>
-    <w:p>
-      <w:pPr>
-        <w:rPr>
-          <w:lang w:val="es-MX"/>
-        </w:rPr>
-      </w:pPr>
-    </w:p>
-    <w:p>
-      <w:pPr>
-        <w:rPr>
-          <w:lang w:val="es-MX"/>
-        </w:rPr>
-      </w:pPr>
-      <w:r>
-        <w:rPr>
-          <w:lang w:val="es-MX"/>
-        </w:rPr>
-        <w:t>De este modo vemos a esa persona como un usuario que modifica el peso actual del animal en la base de datos, al momento de hacer esto se disparará el gatillo que guarda el peso anterior y la dieta que se le proporcionaba en un historial de pesos, así podemos tener la trazabilidad de los animales por dieta, peso, y especie. Si en dado momento el veterinario cambia la dieta también se guardará lo anterior y lo nuevo para poder tener una trazabilidad de cada especie.</w:t>
-      </w:r>
-    </w:p>
-    <w:p>
-      <w:pPr>
-        <w:rPr>
-          <w:lang w:val="es-MX"/>
-        </w:rPr>
-      </w:pPr>
-    </w:p>
-    <w:p>
-      <w:pPr>
-        <w:rPr>
-          <w:lang w:val="es-MX"/>
-        </w:rPr>
-      </w:pPr>
-      <w:r>
-        <w:rPr>
-          <w:lang w:val="es-MX"/>
-        </w:rPr>
-        <w:t>Esto nos permite poder hacer un manejo de datos y un análisis exhaustivo de la mano del veterinario para ver la relación entre la comida y los pesos de los animales, por otro lado, si llega a haber una complicación con los animales y se presume que el alimento tuvo que ver con la enfermedad, se puede hacer una trazabilidad de donde viene el alimento, lo que se le daba, su dieta, su proveedor y su dosis. Esto nos permite tener un control total de la cadena de alimentación hacia los animales</w:t>
-      </w:r>
-    </w:p>
-    <w:p>
-      <w:pPr>
-        <w:rPr>
-          <w:lang w:val="es-MX"/>
-        </w:rPr>
-      </w:pPr>
-    </w:p>
-    <w:p>
-      <w:pPr>
-        <w:rPr>
-          <w:lang w:val="es-MX"/>
-        </w:rPr>
-      </w:pPr>
-      <w:r>
-        <w:rPr>
-          <w:lang w:val="es-MX"/>
-        </w:rPr>
-        <w:t xml:space="preserve">No incluimos las facturas, ni las ordenes hacia el proveedor, debido a que </w:t>
-      </w:r>
-      <w:r>
-        <w:rPr>
-          <w:lang w:val="es-MX"/>
-        </w:rPr>
-        <w:t xml:space="preserve">para la funcionalidad que se le pretende dar a la base de datos no hace mucha relevancia. </w:t>
-      </w:r>
-      <w:r>
-        <w:rPr>
-          <w:lang w:val="es-MX"/>
-        </w:rPr>
-        <w:t>La factura de los alimentos proveídos no me da</w:t>
-      </w:r>
-      <w:r>
-        <w:rPr>
-          <w:lang w:val="es-MX"/>
-        </w:rPr>
-        <w:t xml:space="preserve"> mucha información con respecto a que le sucede a un animal con respecto a lo que come, esta información </w:t>
-      </w:r>
-      <w:r>
-        <w:rPr>
-          <w:lang w:val="es-MX"/>
-        </w:rPr>
-        <w:t>nos</w:t>
-      </w:r>
-      <w:r>
-        <w:rPr>
-          <w:lang w:val="es-MX"/>
-        </w:rPr>
-        <w:t xml:space="preserve"> serviría más si pretendiera crear una persistencia de</w:t>
-      </w:r>
-      <w:r>
-        <w:rPr>
-          <w:lang w:val="es-MX"/>
-        </w:rPr>
-        <w:t>l proceso total de la gestión de los alimentos.</w:t>
-      </w:r>
-    </w:p>
-    <w:p>
-      <w:pPr>
-        <w:rPr>
-          <w:lang w:val="es-MX"/>
-        </w:rPr>
-      </w:pPr>
-    </w:p>
-    <w:p>
-      <w:pPr>
-        <w:rPr>
-          <w:lang w:val="es-MX"/>
-        </w:rPr>
-      </w:pPr>
-      <w:r>
-        <w:rPr>
-          <w:lang w:val="es-MX"/>
-        </w:rPr>
-        <w:lastRenderedPageBreak/>
-        <w:t xml:space="preserve">Como esta base se enfoca hacia el manejo del veterinario y sus tomas de decisiones brindamos toda la información de interés, evitando crear la persistencia de archivos que pueden ocupar espacio y no ser usados por el empleado, mientras se puede crear una base de datos de pagos que guarde las nóminas y las facturas, ya que estas se pagan </w:t>
-      </w:r>
-      <w:r>
-        <w:rPr>
-          <w:lang w:val="es-MX"/>
-        </w:rPr>
-        <w:t>a final de mes, por lo que tiene más sentido tener esta información en una base de datos de pagos que se consulte con esta regularidad.</w:t>
-      </w:r>
-    </w:p>
-    <w:p>
-      <w:pPr>
-        <w:rPr>
-          <w:lang w:val="es-MX"/>
-        </w:rPr>
-      </w:pPr>
-    </w:p>
-    <w:p>
-      <w:pPr>
-        <w:pStyle w:val="Heading1"/>
-        <w:jc w:val="center"/>
-        <w:rPr>
-          <w:lang w:val="es-MX"/>
-        </w:rPr>
-      </w:pPr>
-      <w:r>
-        <w:rPr>
-          <w:lang w:val="es-MX"/>
-        </w:rPr>
-        <w:t>Creación Base de datos en SQL</w:t>
-      </w:r>
-    </w:p>
-    <w:p>
-      <w:pPr>
-        <w:rPr>
-          <w:lang w:val="es-MX"/>
-        </w:rPr>
-      </w:pPr>
-    </w:p>
-    <w:p>
-      <w:pPr>
-        <w:rPr>
-          <w:lang w:val="es-MX"/>
-        </w:rPr>
-      </w:pPr>
-      <w:r>
-        <w:rPr>
-          <w:lang w:val="es-MX"/>
-        </w:rPr>
         <w:drawing>
-          <wp:inline distT="0" distB="0" distL="0" distR="0" wp14:anchorId="16A8A853" wp14:editId="5F4E39A3">
-            <wp:extent cx="5611008" cy="2191056"/>
-            <wp:effectExtent l="0" t="0" r="0" b="0"/>
-            <wp:docPr id="23" name="Picture 23"/>
+          <wp:inline distT="0" distB="0" distL="0" distR="0" wp14:anchorId="2E30E234" wp14:editId="78FDF98D">
+            <wp:extent cx="3495675" cy="772525"/>
+            <wp:effectExtent l="0" t="0" r="0" b="8890"/>
+            <wp:docPr id="22" name="Picture 22"/>
             <wp:cNvGraphicFramePr>
               <a:graphicFrameLocks xmlns:a="http://schemas.openxmlformats.org/drawingml/2006/main" noChangeAspect="1"/>
             </wp:cNvGraphicFramePr>
@@ -1923,7 +1642,7 @@
                   <pic:spPr>
                     <a:xfrm>
                       <a:off x="0" y="0"/>
-                      <a:ext cx="5611008" cy="2191056"/>
+                      <a:ext cx="3518465" cy="777561"/>
                     </a:xfrm>
                     <a:prstGeom prst="rect">
                       <a:avLst/>
@@ -1953,166 +1672,214 @@
         <w:rPr>
           <w:lang w:val="es-MX"/>
         </w:rPr>
-        <w:t>Iniciamos las sentencias con las palabras reservadas “</w:t>
-      </w:r>
-      <w:proofErr w:type="spellStart"/>
-      <w:r>
-        <w:rPr>
-          <w:lang w:val="es-MX"/>
-        </w:rPr>
-        <w:t>create</w:t>
-      </w:r>
-      <w:proofErr w:type="spellEnd"/>
-      <w:r>
-        <w:rPr>
-          <w:lang w:val="es-MX"/>
-        </w:rPr>
-        <w:t xml:space="preserve"> table” las cuales nos permiten crear tablas con el nombre que indiquemos después de esta sentencia y las columnas que le pasemos dentro de los paréntesis “();”, vemos que en as columnas hay una estructura diferente, primero se indica el nombre que tendrá la columna, luego el tipo de dato que usará, en el primer caso hacemos que la base de datos asigne los valores del id por lo que ponemos la palabra reservada “</w:t>
-      </w:r>
-      <w:proofErr w:type="spellStart"/>
-      <w:r>
-        <w:rPr>
-          <w:lang w:val="es-MX"/>
-        </w:rPr>
-        <w:t>auto_increment</w:t>
-      </w:r>
-      <w:proofErr w:type="spellEnd"/>
-      <w:r>
-        <w:rPr>
-          <w:lang w:val="es-MX"/>
-        </w:rPr>
-        <w:t>” que hace que se cree un valor único para cada registro, y finalmente le decimos que es la llave primaria. Con el nombre solo debemos especificar su tipo.</w:t>
-      </w:r>
-    </w:p>
-    <w:p>
-      <w:pPr>
-        <w:rPr>
-          <w:lang w:val="es-MX"/>
-        </w:rPr>
-      </w:pPr>
-    </w:p>
-    <w:p>
-      <w:pPr>
-        <w:rPr>
-          <w:lang w:val="es-MX"/>
-        </w:rPr>
-      </w:pPr>
-      <w:r>
-        <w:rPr>
-          <w:lang w:val="es-MX"/>
-        </w:rPr>
-        <w:t>En la segunda tabla indicamos las dos columnas solo con su tipo de dato, luego hacemos la concatenación de las columnas anteriores con la palabra reservada “</w:t>
-      </w:r>
-      <w:proofErr w:type="spellStart"/>
-      <w:r>
-        <w:rPr>
-          <w:lang w:val="es-MX"/>
-        </w:rPr>
-        <w:t>primary</w:t>
-      </w:r>
-      <w:proofErr w:type="spellEnd"/>
-      <w:r>
-        <w:rPr>
-          <w:lang w:val="es-MX"/>
-        </w:rPr>
-        <w:t xml:space="preserve"> </w:t>
-      </w:r>
-      <w:proofErr w:type="spellStart"/>
-      <w:r>
-        <w:rPr>
-          <w:lang w:val="es-MX"/>
-        </w:rPr>
-        <w:t>key</w:t>
-      </w:r>
-      <w:proofErr w:type="spellEnd"/>
-      <w:r>
-        <w:rPr>
-          <w:lang w:val="es-MX"/>
-        </w:rPr>
-        <w:t xml:space="preserve">” y luego le indicamos que columna será una llave foránea, por lo que va a tomar datos </w:t>
-      </w:r>
-      <w:r>
-        <w:rPr>
-          <w:lang w:val="es-MX"/>
-        </w:rPr>
-        <w:t xml:space="preserve">de otra tabla, </w:t>
-      </w:r>
+        <w:t>Cumple la segunda forma normal ya que, tiene una clave única ya que las columnas dependen de la llave primaria de la tabla y es única.</w:t>
+      </w:r>
+    </w:p>
+    <w:p>
+      <w:pPr>
+        <w:rPr>
+          <w:lang w:val="es-MX"/>
+        </w:rPr>
+      </w:pPr>
+    </w:p>
+    <w:p>
+      <w:pPr>
+        <w:rPr>
+          <w:lang w:val="es-MX"/>
+        </w:rPr>
+      </w:pPr>
+      <w:r>
+        <w:rPr>
+          <w:lang w:val="es-MX"/>
+        </w:rPr>
+        <w:t>Cumple la tercera forma normal debido a que, cada atributo que no está incluido en la clave primaria no depende transitivamente de la clave primaria.</w:t>
+      </w:r>
+    </w:p>
+    <w:p>
+      <w:pPr>
+        <w:rPr>
+          <w:lang w:val="es-MX"/>
+        </w:rPr>
+      </w:pPr>
+    </w:p>
+    <w:p>
+      <w:pPr>
+        <w:pStyle w:val="Heading1"/>
+        <w:jc w:val="center"/>
+        <w:rPr>
+          <w:lang w:val="es-MX"/>
+        </w:rPr>
+      </w:pPr>
+      <w:r>
+        <w:rPr>
+          <w:lang w:val="es-MX"/>
+        </w:rPr>
+        <w:t>Explicación de la estructura seleccionada</w:t>
+      </w:r>
+    </w:p>
+    <w:p>
+      <w:pPr>
+        <w:rPr>
+          <w:lang w:val="es-MX"/>
+        </w:rPr>
+      </w:pPr>
+    </w:p>
+    <w:p>
+      <w:pPr>
+        <w:rPr>
+          <w:lang w:val="es-MX"/>
+        </w:rPr>
+      </w:pPr>
+      <w:r>
+        <w:rPr>
+          <w:lang w:val="es-MX"/>
+        </w:rPr>
+        <w:t>Elegí estas entidades y su manera de relacionarse ya que me interesa registrar el consumo de los alimentos por parte de los alimentos. Sabemos que existen personas que hacen el control del peso de los animales, por lo que los animales siempre tienen un peso, esto puede o no puede relacionarse con el alimento, por lo tanto, esta base de datos pretende ayudar a tener el control de esto.</w:t>
+      </w:r>
+    </w:p>
+    <w:p>
+      <w:pPr>
+        <w:rPr>
+          <w:lang w:val="es-MX"/>
+        </w:rPr>
+      </w:pPr>
+    </w:p>
+    <w:p>
+      <w:pPr>
+        <w:rPr>
+          <w:lang w:val="es-MX"/>
+        </w:rPr>
+      </w:pPr>
+      <w:r>
+        <w:rPr>
+          <w:lang w:val="es-MX"/>
+        </w:rPr>
+        <w:t>De este modo vemos a esa persona como un usuario que modifica el peso actual del animal en la base de datos, al momento de hacer esto se disparará el gatillo que guarda el peso anterior y la dieta que se le proporcionaba en un historial de pesos, así podemos tener la trazabilidad de los animales por dieta, peso, y especie. Si en dado momento el veterinario cambia la dieta también se guardará lo anterior y lo nuevo para poder tener una trazabilidad de cada especie.</w:t>
+      </w:r>
+    </w:p>
+    <w:p>
+      <w:pPr>
+        <w:rPr>
+          <w:lang w:val="es-MX"/>
+        </w:rPr>
+      </w:pPr>
+    </w:p>
+    <w:p>
+      <w:pPr>
+        <w:rPr>
+          <w:lang w:val="es-MX"/>
+        </w:rPr>
+      </w:pPr>
+      <w:r>
+        <w:rPr>
+          <w:lang w:val="es-MX"/>
+        </w:rPr>
+        <w:t>Esto nos permite poder hacer un manejo de datos y un análisis exhaustivo de la mano del veterinario para ver la relación entre la comida y los pesos de los animales, por otro lado, si llega a haber una complicación con los animales y se presume que el alimento tuvo que ver con la enfermedad, se puede hacer una trazabilidad de donde viene el alimento, lo que se le daba, su dieta, su proveedor y su dosis. Esto nos permite tener un control total de la cadena de alimentación hacia los animales</w:t>
+      </w:r>
+    </w:p>
+    <w:p>
+      <w:pPr>
+        <w:rPr>
+          <w:lang w:val="es-MX"/>
+        </w:rPr>
+      </w:pPr>
+    </w:p>
+    <w:p>
+      <w:pPr>
+        <w:rPr>
+          <w:lang w:val="es-MX"/>
+        </w:rPr>
+      </w:pPr>
+      <w:r>
+        <w:rPr>
+          <w:lang w:val="es-MX"/>
+        </w:rPr>
+        <w:t xml:space="preserve">No incluimos las facturas, ni las ordenes hacia el proveedor, debido a que </w:t>
+      </w:r>
+      <w:r>
+        <w:rPr>
+          <w:lang w:val="es-MX"/>
+        </w:rPr>
+        <w:t xml:space="preserve">para la funcionalidad que se le pretende dar a la base de datos no hace mucha relevancia. </w:t>
+      </w:r>
+      <w:r>
+        <w:rPr>
+          <w:lang w:val="es-MX"/>
+        </w:rPr>
+        <w:t>La factura de los alimentos proveídos no me da</w:t>
+      </w:r>
+      <w:r>
+        <w:rPr>
+          <w:lang w:val="es-MX"/>
+        </w:rPr>
+        <w:t xml:space="preserve"> mucha información con respecto a que le sucede a un animal con respecto a lo que come, esta información </w:t>
+      </w:r>
+      <w:r>
+        <w:rPr>
+          <w:lang w:val="es-MX"/>
+        </w:rPr>
+        <w:t>nos</w:t>
+      </w:r>
+      <w:r>
+        <w:rPr>
+          <w:lang w:val="es-MX"/>
+        </w:rPr>
+        <w:t xml:space="preserve"> serviría más si pretendiera crear una persistencia de</w:t>
+      </w:r>
+      <w:r>
+        <w:rPr>
+          <w:lang w:val="es-MX"/>
+        </w:rPr>
+        <w:t>l proceso total de la gestión de los alimentos.</w:t>
+      </w:r>
+    </w:p>
+    <w:p>
+      <w:pPr>
+        <w:rPr>
+          <w:lang w:val="es-MX"/>
+        </w:rPr>
+      </w:pPr>
+    </w:p>
+    <w:p>
+      <w:pPr>
+        <w:rPr>
+          <w:lang w:val="es-MX"/>
+        </w:rPr>
+      </w:pPr>
       <w:r>
         <w:rPr>
           <w:lang w:val="es-MX"/>
         </w:rPr>
         <w:lastRenderedPageBreak/>
-        <w:t>esto lo hacemos con la palabra reservada “</w:t>
-      </w:r>
-      <w:proofErr w:type="spellStart"/>
-      <w:r>
-        <w:rPr>
-          <w:lang w:val="es-MX"/>
-        </w:rPr>
-        <w:t>foreign</w:t>
-      </w:r>
-      <w:proofErr w:type="spellEnd"/>
-      <w:r>
-        <w:rPr>
-          <w:lang w:val="es-MX"/>
-        </w:rPr>
-        <w:t xml:space="preserve"> </w:t>
-      </w:r>
-      <w:proofErr w:type="spellStart"/>
-      <w:r>
-        <w:rPr>
-          <w:lang w:val="es-MX"/>
-        </w:rPr>
-        <w:t>key</w:t>
-      </w:r>
-      <w:proofErr w:type="spellEnd"/>
-      <w:r>
-        <w:rPr>
-          <w:lang w:val="es-MX"/>
-        </w:rPr>
-        <w:t>(nombre de la tabla)”, luego le indicamos de donde se va a tomar “</w:t>
-      </w:r>
-      <w:proofErr w:type="spellStart"/>
-      <w:r>
-        <w:rPr>
-          <w:lang w:val="es-MX"/>
-        </w:rPr>
-        <w:t>references</w:t>
-      </w:r>
-      <w:proofErr w:type="spellEnd"/>
-      <w:r>
-        <w:rPr>
-          <w:lang w:val="es-MX"/>
-        </w:rPr>
-        <w:t xml:space="preserve">” seguido del nombre de la tabla y entre paréntesis el nombre de la columna de la tabla, quedando </w:t>
-      </w:r>
-      <w:proofErr w:type="spellStart"/>
-      <w:r>
-        <w:rPr>
-          <w:lang w:val="es-MX"/>
-        </w:rPr>
-        <w:t>nombre_de_la_tabla</w:t>
-      </w:r>
-      <w:proofErr w:type="spellEnd"/>
-      <w:r>
-        <w:rPr>
-          <w:lang w:val="es-MX"/>
-        </w:rPr>
-        <w:t>(</w:t>
-      </w:r>
-      <w:proofErr w:type="spellStart"/>
-      <w:r>
-        <w:rPr>
-          <w:lang w:val="es-MX"/>
-        </w:rPr>
-        <w:t>nombreColumna</w:t>
-      </w:r>
-      <w:proofErr w:type="spellEnd"/>
-      <w:r>
-        <w:rPr>
-          <w:lang w:val="es-MX"/>
-        </w:rPr>
-        <w:t>).</w:t>
+        <w:t xml:space="preserve">Como esta base se enfoca hacia el manejo del veterinario y sus tomas de decisiones brindamos toda la información de interés, evitando crear la persistencia de archivos que pueden ocupar espacio y no ser usados por el empleado, mientras se puede crear una base de datos de pagos que guarde las nóminas y las facturas, ya que estas se pagan </w:t>
+      </w:r>
+      <w:r>
+        <w:rPr>
+          <w:lang w:val="es-MX"/>
+        </w:rPr>
+        <w:t>a final de mes, por lo que tiene más sentido tener esta información en una base de datos de pagos que se consulte con esta regularidad.</w:t>
+      </w:r>
+    </w:p>
+    <w:p>
+      <w:pPr>
+        <w:rPr>
+          <w:lang w:val="es-MX"/>
+        </w:rPr>
+      </w:pPr>
+    </w:p>
+    <w:p>
+      <w:pPr>
+        <w:pStyle w:val="Heading1"/>
+        <w:jc w:val="center"/>
+        <w:rPr>
+          <w:lang w:val="es-MX"/>
+        </w:rPr>
+      </w:pPr>
+      <w:r>
+        <w:rPr>
+          <w:lang w:val="es-MX"/>
+        </w:rPr>
+        <w:t>Creación Base de datos en SQL</w:t>
       </w:r>
     </w:p>
     <w:p>
@@ -2133,10 +1900,10 @@
           <w:lang w:val="es-MX"/>
         </w:rPr>
         <w:drawing>
-          <wp:inline distT="0" distB="0" distL="0" distR="0" wp14:anchorId="163A1798" wp14:editId="2D3AABEA">
-            <wp:extent cx="5612130" cy="3738245"/>
-            <wp:effectExtent l="0" t="0" r="7620" b="0"/>
-            <wp:docPr id="24" name="Picture 24"/>
+          <wp:inline distT="0" distB="0" distL="0" distR="0" wp14:anchorId="16A8A853" wp14:editId="5F4E39A3">
+            <wp:extent cx="5611008" cy="2191056"/>
+            <wp:effectExtent l="0" t="0" r="0" b="0"/>
+            <wp:docPr id="23" name="Picture 23"/>
             <wp:cNvGraphicFramePr>
               <a:graphicFrameLocks xmlns:a="http://schemas.openxmlformats.org/drawingml/2006/main" noChangeAspect="1"/>
             </wp:cNvGraphicFramePr>
@@ -2156,7 +1923,240 @@
                   <pic:spPr>
                     <a:xfrm>
                       <a:off x="0" y="0"/>
-                      <a:ext cx="5612130" cy="3738245"/>
+                      <a:ext cx="5611008" cy="2191056"/>
+                    </a:xfrm>
+                    <a:prstGeom prst="rect">
+                      <a:avLst/>
+                    </a:prstGeom>
+                  </pic:spPr>
+                </pic:pic>
+              </a:graphicData>
+            </a:graphic>
+          </wp:inline>
+        </w:drawing>
+      </w:r>
+    </w:p>
+    <w:p>
+      <w:pPr>
+        <w:rPr>
+          <w:lang w:val="es-MX"/>
+        </w:rPr>
+      </w:pPr>
+    </w:p>
+    <w:p>
+      <w:pPr>
+        <w:rPr>
+          <w:lang w:val="es-MX"/>
+        </w:rPr>
+      </w:pPr>
+      <w:r>
+        <w:rPr>
+          <w:lang w:val="es-MX"/>
+        </w:rPr>
+        <w:t>Iniciamos las sentencias con las palabras reservadas “</w:t>
+      </w:r>
+      <w:proofErr w:type="spellStart"/>
+      <w:r>
+        <w:rPr>
+          <w:lang w:val="es-MX"/>
+        </w:rPr>
+        <w:t>create</w:t>
+      </w:r>
+      <w:proofErr w:type="spellEnd"/>
+      <w:r>
+        <w:rPr>
+          <w:lang w:val="es-MX"/>
+        </w:rPr>
+        <w:t xml:space="preserve"> table” las cuales nos permiten crear tablas con el nombre que indiquemos después de esta sentencia y las columnas que le pasemos dentro de los paréntesis “();”, vemos que en as columnas hay una estructura diferente, primero se indica el nombre que tendrá la columna, luego el tipo de dato que usará, en el primer caso hacemos que la base de datos asigne los valores del id por lo que ponemos la palabra reservada “</w:t>
+      </w:r>
+      <w:proofErr w:type="spellStart"/>
+      <w:r>
+        <w:rPr>
+          <w:lang w:val="es-MX"/>
+        </w:rPr>
+        <w:t>auto_increment</w:t>
+      </w:r>
+      <w:proofErr w:type="spellEnd"/>
+      <w:r>
+        <w:rPr>
+          <w:lang w:val="es-MX"/>
+        </w:rPr>
+        <w:t>” que hace que se cree un valor único para cada registro, y finalmente le decimos que es la llave primaria. Con el nombre solo debemos especificar su tipo.</w:t>
+      </w:r>
+    </w:p>
+    <w:p>
+      <w:pPr>
+        <w:rPr>
+          <w:lang w:val="es-MX"/>
+        </w:rPr>
+      </w:pPr>
+    </w:p>
+    <w:p>
+      <w:pPr>
+        <w:rPr>
+          <w:lang w:val="es-MX"/>
+        </w:rPr>
+      </w:pPr>
+      <w:r>
+        <w:rPr>
+          <w:lang w:val="es-MX"/>
+        </w:rPr>
+        <w:t>En la segunda tabla indicamos las dos columnas solo con su tipo de dato, luego hacemos la concatenación de las columnas anteriores con la palabra reservada “</w:t>
+      </w:r>
+      <w:proofErr w:type="spellStart"/>
+      <w:r>
+        <w:rPr>
+          <w:lang w:val="es-MX"/>
+        </w:rPr>
+        <w:t>primary</w:t>
+      </w:r>
+      <w:proofErr w:type="spellEnd"/>
+      <w:r>
+        <w:rPr>
+          <w:lang w:val="es-MX"/>
+        </w:rPr>
+        <w:t xml:space="preserve"> </w:t>
+      </w:r>
+      <w:proofErr w:type="spellStart"/>
+      <w:r>
+        <w:rPr>
+          <w:lang w:val="es-MX"/>
+        </w:rPr>
+        <w:t>key</w:t>
+      </w:r>
+      <w:proofErr w:type="spellEnd"/>
+      <w:r>
+        <w:rPr>
+          <w:lang w:val="es-MX"/>
+        </w:rPr>
+        <w:t xml:space="preserve">” y luego le indicamos que columna será una llave foránea, por lo que va a tomar datos </w:t>
+      </w:r>
+      <w:r>
+        <w:rPr>
+          <w:lang w:val="es-MX"/>
+        </w:rPr>
+        <w:t xml:space="preserve">de otra tabla, </w:t>
+      </w:r>
+      <w:r>
+        <w:rPr>
+          <w:lang w:val="es-MX"/>
+        </w:rPr>
+        <w:lastRenderedPageBreak/>
+        <w:t>esto lo hacemos con la palabra reservada “</w:t>
+      </w:r>
+      <w:proofErr w:type="spellStart"/>
+      <w:r>
+        <w:rPr>
+          <w:lang w:val="es-MX"/>
+        </w:rPr>
+        <w:t>foreign</w:t>
+      </w:r>
+      <w:proofErr w:type="spellEnd"/>
+      <w:r>
+        <w:rPr>
+          <w:lang w:val="es-MX"/>
+        </w:rPr>
+        <w:t xml:space="preserve"> </w:t>
+      </w:r>
+      <w:proofErr w:type="spellStart"/>
+      <w:r>
+        <w:rPr>
+          <w:lang w:val="es-MX"/>
+        </w:rPr>
+        <w:t>key</w:t>
+      </w:r>
+      <w:proofErr w:type="spellEnd"/>
+      <w:r>
+        <w:rPr>
+          <w:lang w:val="es-MX"/>
+        </w:rPr>
+        <w:t>(nombre de la tabla)”, luego le indicamos de donde se va a tomar “</w:t>
+      </w:r>
+      <w:proofErr w:type="spellStart"/>
+      <w:r>
+        <w:rPr>
+          <w:lang w:val="es-MX"/>
+        </w:rPr>
+        <w:t>references</w:t>
+      </w:r>
+      <w:proofErr w:type="spellEnd"/>
+      <w:r>
+        <w:rPr>
+          <w:lang w:val="es-MX"/>
+        </w:rPr>
+        <w:t xml:space="preserve">” seguido del nombre de la tabla y entre paréntesis el nombre de la columna de la tabla, quedando </w:t>
+      </w:r>
+      <w:proofErr w:type="spellStart"/>
+      <w:r>
+        <w:rPr>
+          <w:lang w:val="es-MX"/>
+        </w:rPr>
+        <w:t>nombre_de_la_tabla</w:t>
+      </w:r>
+      <w:proofErr w:type="spellEnd"/>
+      <w:r>
+        <w:rPr>
+          <w:lang w:val="es-MX"/>
+        </w:rPr>
+        <w:t>(</w:t>
+      </w:r>
+      <w:proofErr w:type="spellStart"/>
+      <w:r>
+        <w:rPr>
+          <w:lang w:val="es-MX"/>
+        </w:rPr>
+        <w:t>nombreColumna</w:t>
+      </w:r>
+      <w:proofErr w:type="spellEnd"/>
+      <w:r>
+        <w:rPr>
+          <w:lang w:val="es-MX"/>
+        </w:rPr>
+        <w:t>).</w:t>
+      </w:r>
+    </w:p>
+    <w:p>
+      <w:pPr>
+        <w:rPr>
+          <w:lang w:val="es-MX"/>
+        </w:rPr>
+      </w:pPr>
+    </w:p>
+    <w:p>
+      <w:pPr>
+        <w:rPr>
+          <w:lang w:val="es-MX"/>
+        </w:rPr>
+      </w:pPr>
+      <w:r>
+        <w:rPr>
+          <w:lang w:val="es-MX"/>
+        </w:rPr>
+        <w:drawing>
+          <wp:inline distT="0" distB="0" distL="0" distR="0" wp14:anchorId="6E7D5241" wp14:editId="2EAC5D6C">
+            <wp:extent cx="5612130" cy="3788410"/>
+            <wp:effectExtent l="0" t="0" r="7620" b="2540"/>
+            <wp:docPr id="33" name="Picture 33"/>
+            <wp:cNvGraphicFramePr>
+              <a:graphicFrameLocks xmlns:a="http://schemas.openxmlformats.org/drawingml/2006/main" noChangeAspect="1"/>
+            </wp:cNvGraphicFramePr>
+            <a:graphic xmlns:a="http://schemas.openxmlformats.org/drawingml/2006/main">
+              <a:graphicData uri="http://schemas.openxmlformats.org/drawingml/2006/picture">
+                <pic:pic xmlns:pic="http://schemas.openxmlformats.org/drawingml/2006/picture">
+                  <pic:nvPicPr>
+                    <pic:cNvPr id="1" name=""/>
+                    <pic:cNvPicPr/>
+                  </pic:nvPicPr>
+                  <pic:blipFill>
+                    <a:blip r:embed="rId22"/>
+                    <a:stretch>
+                      <a:fillRect/>
+                    </a:stretch>
+                  </pic:blipFill>
+                  <pic:spPr>
+                    <a:xfrm>
+                      <a:off x="0" y="0"/>
+                      <a:ext cx="5612130" cy="3788410"/>
                     </a:xfrm>
                     <a:prstGeom prst="rect">
                       <a:avLst/>
@@ -2203,7 +2203,7 @@
                     <pic:cNvPicPr/>
                   </pic:nvPicPr>
                   <pic:blipFill>
-                    <a:blip r:embed="rId22"/>
+                    <a:blip r:embed="rId23"/>
                     <a:stretch>
                       <a:fillRect/>
                     </a:stretch>
@@ -2257,7 +2257,7 @@
                     <pic:cNvPicPr/>
                   </pic:nvPicPr>
                   <pic:blipFill>
-                    <a:blip r:embed="rId23"/>
+                    <a:blip r:embed="rId24"/>
                     <a:stretch>
                       <a:fillRect/>
                     </a:stretch>
@@ -2368,7 +2368,7 @@
                     <pic:cNvPicPr/>
                   </pic:nvPicPr>
                   <pic:blipFill>
-                    <a:blip r:embed="rId24"/>
+                    <a:blip r:embed="rId25"/>
                     <a:stretch>
                       <a:fillRect/>
                     </a:stretch>
@@ -2442,7 +2442,7 @@
                     <pic:cNvPicPr/>
                   </pic:nvPicPr>
                   <pic:blipFill>
-                    <a:blip r:embed="rId25"/>
+                    <a:blip r:embed="rId26"/>
                     <a:stretch>
                       <a:fillRect/>
                     </a:stretch>
@@ -2516,7 +2516,7 @@
                     <pic:cNvPicPr/>
                   </pic:nvPicPr>
                   <pic:blipFill>
-                    <a:blip r:embed="rId26"/>
+                    <a:blip r:embed="rId27"/>
                     <a:stretch>
                       <a:fillRect/>
                     </a:stretch>
@@ -2605,7 +2605,7 @@
                     <pic:cNvPicPr/>
                   </pic:nvPicPr>
                   <pic:blipFill>
-                    <a:blip r:embed="rId27"/>
+                    <a:blip r:embed="rId28"/>
                     <a:stretch>
                       <a:fillRect/>
                     </a:stretch>
@@ -2673,6 +2673,1024 @@
           <w:lang w:val="es-MX"/>
         </w:rPr>
       </w:pPr>
+      <w:r>
+        <w:rPr>
+          <w:noProof/>
+        </w:rPr>
+        <w:drawing>
+          <wp:inline distT="0" distB="0" distL="0" distR="0" wp14:anchorId="3EF5BEAC" wp14:editId="6473309A">
+            <wp:extent cx="5612130" cy="1001395"/>
+            <wp:effectExtent l="0" t="0" r="7620" b="8255"/>
+            <wp:docPr id="31" name="Picture 31" descr="Graphical user interface&#10;&#10;Description automatically generated with medium confidence"/>
+            <wp:cNvGraphicFramePr>
+              <a:graphicFrameLocks xmlns:a="http://schemas.openxmlformats.org/drawingml/2006/main" noChangeAspect="1"/>
+            </wp:cNvGraphicFramePr>
+            <a:graphic xmlns:a="http://schemas.openxmlformats.org/drawingml/2006/main">
+              <a:graphicData uri="http://schemas.openxmlformats.org/drawingml/2006/picture">
+                <pic:pic xmlns:pic="http://schemas.openxmlformats.org/drawingml/2006/picture">
+                  <pic:nvPicPr>
+                    <pic:cNvPr id="31" name="Picture 31" descr="Graphical user interface&#10;&#10;Description automatically generated with medium confidence"/>
+                    <pic:cNvPicPr/>
+                  </pic:nvPicPr>
+                  <pic:blipFill>
+                    <a:blip r:embed="rId29"/>
+                    <a:stretch>
+                      <a:fillRect/>
+                    </a:stretch>
+                  </pic:blipFill>
+                  <pic:spPr>
+                    <a:xfrm>
+                      <a:off x="0" y="0"/>
+                      <a:ext cx="5612130" cy="1001395"/>
+                    </a:xfrm>
+                    <a:prstGeom prst="rect">
+                      <a:avLst/>
+                    </a:prstGeom>
+                  </pic:spPr>
+                </pic:pic>
+              </a:graphicData>
+            </a:graphic>
+          </wp:inline>
+        </w:drawing>
+      </w:r>
+    </w:p>
+    <w:p>
+      <w:pPr>
+        <w:rPr>
+          <w:lang w:val="es-MX"/>
+        </w:rPr>
+      </w:pPr>
+    </w:p>
+    <w:p>
+      <w:pPr>
+        <w:rPr>
+          <w:lang w:val="es-MX"/>
+        </w:rPr>
+      </w:pPr>
+      <w:r>
+        <w:rPr>
+          <w:lang w:val="es-MX"/>
+        </w:rPr>
+        <w:t xml:space="preserve">Creamos el tercer </w:t>
+      </w:r>
+      <w:proofErr w:type="spellStart"/>
+      <w:r>
+        <w:rPr>
+          <w:lang w:val="es-MX"/>
+        </w:rPr>
+        <w:t>trigger</w:t>
+      </w:r>
+      <w:proofErr w:type="spellEnd"/>
+      <w:r>
+        <w:rPr>
+          <w:lang w:val="es-MX"/>
+        </w:rPr>
+        <w:t xml:space="preserve"> para guardar las actualizaciones en la tabla </w:t>
+      </w:r>
+      <w:proofErr w:type="spellStart"/>
+      <w:r>
+        <w:rPr>
+          <w:lang w:val="es-MX"/>
+        </w:rPr>
+        <w:t>alimento_dieta</w:t>
+      </w:r>
+      <w:proofErr w:type="spellEnd"/>
+    </w:p>
+    <w:p>
+      <w:pPr>
+        <w:rPr>
+          <w:lang w:val="es-MX"/>
+        </w:rPr>
+      </w:pPr>
+    </w:p>
+    <w:p>
+      <w:pPr>
+        <w:rPr>
+          <w:lang w:val="es-MX"/>
+        </w:rPr>
+      </w:pPr>
+      <w:r>
+        <w:rPr>
+          <w:noProof/>
+        </w:rPr>
+        <w:drawing>
+          <wp:inline distT="0" distB="0" distL="0" distR="0" wp14:anchorId="2B104004" wp14:editId="2250BC91">
+            <wp:extent cx="5612130" cy="1009650"/>
+            <wp:effectExtent l="0" t="0" r="7620" b="0"/>
+            <wp:docPr id="32" name="Picture 32" descr="Diagram&#10;&#10;Description automatically generated with low confidence"/>
+            <wp:cNvGraphicFramePr>
+              <a:graphicFrameLocks xmlns:a="http://schemas.openxmlformats.org/drawingml/2006/main" noChangeAspect="1"/>
+            </wp:cNvGraphicFramePr>
+            <a:graphic xmlns:a="http://schemas.openxmlformats.org/drawingml/2006/main">
+              <a:graphicData uri="http://schemas.openxmlformats.org/drawingml/2006/picture">
+                <pic:pic xmlns:pic="http://schemas.openxmlformats.org/drawingml/2006/picture">
+                  <pic:nvPicPr>
+                    <pic:cNvPr id="32" name="Picture 32" descr="Diagram&#10;&#10;Description automatically generated with low confidence"/>
+                    <pic:cNvPicPr/>
+                  </pic:nvPicPr>
+                  <pic:blipFill>
+                    <a:blip r:embed="rId30"/>
+                    <a:stretch>
+                      <a:fillRect/>
+                    </a:stretch>
+                  </pic:blipFill>
+                  <pic:spPr>
+                    <a:xfrm>
+                      <a:off x="0" y="0"/>
+                      <a:ext cx="5612130" cy="1009650"/>
+                    </a:xfrm>
+                    <a:prstGeom prst="rect">
+                      <a:avLst/>
+                    </a:prstGeom>
+                  </pic:spPr>
+                </pic:pic>
+              </a:graphicData>
+            </a:graphic>
+          </wp:inline>
+        </w:drawing>
+      </w:r>
+    </w:p>
+    <w:p>
+      <w:pPr>
+        <w:rPr>
+          <w:lang w:val="es-MX"/>
+        </w:rPr>
+      </w:pPr>
+    </w:p>
+    <w:p>
+      <w:pPr>
+        <w:rPr>
+          <w:lang w:val="es-MX"/>
+        </w:rPr>
+      </w:pPr>
+      <w:r>
+        <w:rPr>
+          <w:lang w:val="es-MX"/>
+        </w:rPr>
+        <w:t xml:space="preserve">Creamos el cuarto </w:t>
+      </w:r>
+      <w:proofErr w:type="spellStart"/>
+      <w:r>
+        <w:rPr>
+          <w:lang w:val="es-MX"/>
+        </w:rPr>
+        <w:t>trigger</w:t>
+      </w:r>
+      <w:proofErr w:type="spellEnd"/>
+      <w:r>
+        <w:rPr>
+          <w:lang w:val="es-MX"/>
+        </w:rPr>
+        <w:t xml:space="preserve"> para guardar las dietas en el control desde que se crean</w:t>
+      </w:r>
+    </w:p>
+    <w:p>
+      <w:pPr>
+        <w:rPr>
+          <w:lang w:val="es-MX"/>
+        </w:rPr>
+      </w:pPr>
+    </w:p>
+    <w:p>
+      <w:pPr>
+        <w:pStyle w:val="Heading1"/>
+        <w:jc w:val="center"/>
+        <w:rPr>
+          <w:lang w:val="es-MX"/>
+        </w:rPr>
+      </w:pPr>
+      <w:r>
+        <w:rPr>
+          <w:lang w:val="es-MX"/>
+        </w:rPr>
+        <w:t>Creación de las consultas</w:t>
+      </w:r>
+    </w:p>
+    <w:p>
+      <w:pPr>
+        <w:rPr>
+          <w:lang w:val="es-MX"/>
+        </w:rPr>
+      </w:pPr>
+    </w:p>
+    <w:p>
+      <w:pPr>
+        <w:pStyle w:val="ListParagraph"/>
+        <w:numPr>
+          <w:ilvl w:val="0"/>
+          <w:numId w:val="1"/>
+        </w:numPr>
+        <w:rPr>
+          <w:lang w:val="es-MX"/>
+        </w:rPr>
+      </w:pPr>
+      <w:r>
+        <w:rPr>
+          <w:lang w:val="es-MX"/>
+        </w:rPr>
+        <w:t>Consultar todos los alimentos:</w:t>
+      </w:r>
+    </w:p>
+    <w:p>
+      <w:pPr>
+        <w:rPr>
+          <w:lang w:val="es-MX"/>
+        </w:rPr>
+      </w:pPr>
+    </w:p>
+    <w:p>
+      <w:pPr>
+        <w:rPr>
+          <w:lang w:val="es-MX"/>
+        </w:rPr>
+      </w:pPr>
+      <w:r>
+        <w:rPr>
+          <w:noProof/>
+        </w:rPr>
+        <w:drawing>
+          <wp:inline distT="0" distB="0" distL="0" distR="0" wp14:anchorId="021C5BDD" wp14:editId="0EFD3729">
+            <wp:extent cx="5612130" cy="1068705"/>
+            <wp:effectExtent l="0" t="0" r="7620" b="0"/>
+            <wp:docPr id="34" name="Picture 34"/>
+            <wp:cNvGraphicFramePr>
+              <a:graphicFrameLocks xmlns:a="http://schemas.openxmlformats.org/drawingml/2006/main" noChangeAspect="1"/>
+            </wp:cNvGraphicFramePr>
+            <a:graphic xmlns:a="http://schemas.openxmlformats.org/drawingml/2006/main">
+              <a:graphicData uri="http://schemas.openxmlformats.org/drawingml/2006/picture">
+                <pic:pic xmlns:pic="http://schemas.openxmlformats.org/drawingml/2006/picture">
+                  <pic:nvPicPr>
+                    <pic:cNvPr id="1" name=""/>
+                    <pic:cNvPicPr/>
+                  </pic:nvPicPr>
+                  <pic:blipFill>
+                    <a:blip r:embed="rId31"/>
+                    <a:stretch>
+                      <a:fillRect/>
+                    </a:stretch>
+                  </pic:blipFill>
+                  <pic:spPr>
+                    <a:xfrm>
+                      <a:off x="0" y="0"/>
+                      <a:ext cx="5612130" cy="1068705"/>
+                    </a:xfrm>
+                    <a:prstGeom prst="rect">
+                      <a:avLst/>
+                    </a:prstGeom>
+                  </pic:spPr>
+                </pic:pic>
+              </a:graphicData>
+            </a:graphic>
+          </wp:inline>
+        </w:drawing>
+      </w:r>
+    </w:p>
+    <w:p>
+      <w:pPr>
+        <w:pStyle w:val="ListParagraph"/>
+        <w:numPr>
+          <w:ilvl w:val="0"/>
+          <w:numId w:val="1"/>
+        </w:numPr>
+        <w:rPr>
+          <w:lang w:val="es-MX"/>
+        </w:rPr>
+      </w:pPr>
+      <w:r>
+        <w:rPr>
+          <w:lang w:val="es-MX"/>
+        </w:rPr>
+        <w:lastRenderedPageBreak/>
+        <w:t>Consultar todos los animales:</w:t>
+      </w:r>
+    </w:p>
+    <w:p>
+      <w:pPr>
+        <w:rPr>
+          <w:lang w:val="es-MX"/>
+        </w:rPr>
+      </w:pPr>
+    </w:p>
+    <w:p>
+      <w:pPr>
+        <w:rPr>
+          <w:lang w:val="es-MX"/>
+        </w:rPr>
+      </w:pPr>
+      <w:r>
+        <w:rPr>
+          <w:noProof/>
+        </w:rPr>
+        <w:drawing>
+          <wp:inline distT="0" distB="0" distL="0" distR="0" wp14:anchorId="0E681CD8" wp14:editId="4B274C41">
+            <wp:extent cx="4762500" cy="1085850"/>
+            <wp:effectExtent l="0" t="0" r="0" b="0"/>
+            <wp:docPr id="35" name="Picture 35" descr="Diagram&#10;&#10;Description automatically generated"/>
+            <wp:cNvGraphicFramePr>
+              <a:graphicFrameLocks xmlns:a="http://schemas.openxmlformats.org/drawingml/2006/main" noChangeAspect="1"/>
+            </wp:cNvGraphicFramePr>
+            <a:graphic xmlns:a="http://schemas.openxmlformats.org/drawingml/2006/main">
+              <a:graphicData uri="http://schemas.openxmlformats.org/drawingml/2006/picture">
+                <pic:pic xmlns:pic="http://schemas.openxmlformats.org/drawingml/2006/picture">
+                  <pic:nvPicPr>
+                    <pic:cNvPr id="35" name="Picture 35" descr="Diagram&#10;&#10;Description automatically generated"/>
+                    <pic:cNvPicPr/>
+                  </pic:nvPicPr>
+                  <pic:blipFill>
+                    <a:blip r:embed="rId32"/>
+                    <a:stretch>
+                      <a:fillRect/>
+                    </a:stretch>
+                  </pic:blipFill>
+                  <pic:spPr>
+                    <a:xfrm>
+                      <a:off x="0" y="0"/>
+                      <a:ext cx="4762500" cy="1085850"/>
+                    </a:xfrm>
+                    <a:prstGeom prst="rect">
+                      <a:avLst/>
+                    </a:prstGeom>
+                  </pic:spPr>
+                </pic:pic>
+              </a:graphicData>
+            </a:graphic>
+          </wp:inline>
+        </w:drawing>
+      </w:r>
+    </w:p>
+    <w:p>
+      <w:pPr>
+        <w:rPr>
+          <w:lang w:val="es-MX"/>
+        </w:rPr>
+      </w:pPr>
+    </w:p>
+    <w:p>
+      <w:pPr>
+        <w:pStyle w:val="ListParagraph"/>
+        <w:numPr>
+          <w:ilvl w:val="0"/>
+          <w:numId w:val="1"/>
+        </w:numPr>
+        <w:rPr>
+          <w:lang w:val="es-MX"/>
+        </w:rPr>
+      </w:pPr>
+      <w:r>
+        <w:rPr>
+          <w:lang w:val="es-MX"/>
+        </w:rPr>
+        <w:t>Consultar todos los cambios e inserciones a una o más dietas:</w:t>
+      </w:r>
+    </w:p>
+    <w:p>
+      <w:pPr>
+        <w:rPr>
+          <w:lang w:val="es-MX"/>
+        </w:rPr>
+      </w:pPr>
+    </w:p>
+    <w:p>
+      <w:pPr>
+        <w:rPr>
+          <w:lang w:val="es-MX"/>
+        </w:rPr>
+      </w:pPr>
+      <w:r>
+        <w:rPr>
+          <w:noProof/>
+        </w:rPr>
+        <w:drawing>
+          <wp:inline distT="0" distB="0" distL="0" distR="0" wp14:anchorId="09998AA9" wp14:editId="0EBA2C58">
+            <wp:extent cx="5612130" cy="990600"/>
+            <wp:effectExtent l="0" t="0" r="7620" b="0"/>
+            <wp:docPr id="36" name="Picture 36" descr="Diagram&#10;&#10;Description automatically generated"/>
+            <wp:cNvGraphicFramePr>
+              <a:graphicFrameLocks xmlns:a="http://schemas.openxmlformats.org/drawingml/2006/main" noChangeAspect="1"/>
+            </wp:cNvGraphicFramePr>
+            <a:graphic xmlns:a="http://schemas.openxmlformats.org/drawingml/2006/main">
+              <a:graphicData uri="http://schemas.openxmlformats.org/drawingml/2006/picture">
+                <pic:pic xmlns:pic="http://schemas.openxmlformats.org/drawingml/2006/picture">
+                  <pic:nvPicPr>
+                    <pic:cNvPr id="36" name="Picture 36" descr="Diagram&#10;&#10;Description automatically generated"/>
+                    <pic:cNvPicPr/>
+                  </pic:nvPicPr>
+                  <pic:blipFill>
+                    <a:blip r:embed="rId33"/>
+                    <a:stretch>
+                      <a:fillRect/>
+                    </a:stretch>
+                  </pic:blipFill>
+                  <pic:spPr>
+                    <a:xfrm>
+                      <a:off x="0" y="0"/>
+                      <a:ext cx="5612130" cy="990600"/>
+                    </a:xfrm>
+                    <a:prstGeom prst="rect">
+                      <a:avLst/>
+                    </a:prstGeom>
+                  </pic:spPr>
+                </pic:pic>
+              </a:graphicData>
+            </a:graphic>
+          </wp:inline>
+        </w:drawing>
+      </w:r>
+    </w:p>
+    <w:p>
+      <w:pPr>
+        <w:rPr>
+          <w:lang w:val="es-MX"/>
+        </w:rPr>
+      </w:pPr>
+    </w:p>
+    <w:p>
+      <w:pPr>
+        <w:pStyle w:val="ListParagraph"/>
+        <w:numPr>
+          <w:ilvl w:val="0"/>
+          <w:numId w:val="1"/>
+        </w:numPr>
+        <w:rPr>
+          <w:lang w:val="es-MX"/>
+        </w:rPr>
+      </w:pPr>
+      <w:r>
+        <w:rPr>
+          <w:lang w:val="es-MX"/>
+        </w:rPr>
+        <w:t>Consultar todos los cambios e inserciones a uno o más pesos de los animales:</w:t>
+      </w:r>
+    </w:p>
+    <w:p>
+      <w:pPr>
+        <w:rPr>
+          <w:lang w:val="es-MX"/>
+        </w:rPr>
+      </w:pPr>
+    </w:p>
+    <w:p>
+      <w:pPr>
+        <w:rPr>
+          <w:lang w:val="es-MX"/>
+        </w:rPr>
+      </w:pPr>
+      <w:r>
+        <w:rPr>
+          <w:noProof/>
+        </w:rPr>
+        <w:drawing>
+          <wp:inline distT="0" distB="0" distL="0" distR="0" wp14:anchorId="4ADEF057" wp14:editId="0A14F07A">
+            <wp:extent cx="5612130" cy="1010920"/>
+            <wp:effectExtent l="0" t="0" r="7620" b="0"/>
+            <wp:docPr id="37" name="Picture 37" descr="Graphical user interface, text&#10;&#10;Description automatically generated"/>
+            <wp:cNvGraphicFramePr>
+              <a:graphicFrameLocks xmlns:a="http://schemas.openxmlformats.org/drawingml/2006/main" noChangeAspect="1"/>
+            </wp:cNvGraphicFramePr>
+            <a:graphic xmlns:a="http://schemas.openxmlformats.org/drawingml/2006/main">
+              <a:graphicData uri="http://schemas.openxmlformats.org/drawingml/2006/picture">
+                <pic:pic xmlns:pic="http://schemas.openxmlformats.org/drawingml/2006/picture">
+                  <pic:nvPicPr>
+                    <pic:cNvPr id="37" name="Picture 37" descr="Graphical user interface, text&#10;&#10;Description automatically generated"/>
+                    <pic:cNvPicPr/>
+                  </pic:nvPicPr>
+                  <pic:blipFill>
+                    <a:blip r:embed="rId34"/>
+                    <a:stretch>
+                      <a:fillRect/>
+                    </a:stretch>
+                  </pic:blipFill>
+                  <pic:spPr>
+                    <a:xfrm>
+                      <a:off x="0" y="0"/>
+                      <a:ext cx="5612130" cy="1010920"/>
+                    </a:xfrm>
+                    <a:prstGeom prst="rect">
+                      <a:avLst/>
+                    </a:prstGeom>
+                  </pic:spPr>
+                </pic:pic>
+              </a:graphicData>
+            </a:graphic>
+          </wp:inline>
+        </w:drawing>
+      </w:r>
+    </w:p>
+    <w:p>
+      <w:pPr>
+        <w:rPr>
+          <w:lang w:val="es-MX"/>
+        </w:rPr>
+      </w:pPr>
+    </w:p>
+    <w:p>
+      <w:pPr>
+        <w:pStyle w:val="ListParagraph"/>
+        <w:numPr>
+          <w:ilvl w:val="0"/>
+          <w:numId w:val="1"/>
+        </w:numPr>
+        <w:rPr>
+          <w:lang w:val="es-MX"/>
+        </w:rPr>
+      </w:pPr>
+      <w:r>
+        <w:rPr>
+          <w:lang w:val="es-MX"/>
+        </w:rPr>
+        <w:t>Consultar la dieta de los animales:</w:t>
+      </w:r>
+    </w:p>
+    <w:p>
+      <w:pPr>
+        <w:rPr>
+          <w:lang w:val="es-MX"/>
+        </w:rPr>
+      </w:pPr>
+    </w:p>
+    <w:p>
+      <w:pPr>
+        <w:rPr>
+          <w:lang w:val="es-MX"/>
+        </w:rPr>
+      </w:pPr>
+      <w:r>
+        <w:rPr>
+          <w:noProof/>
+        </w:rPr>
+        <w:drawing>
+          <wp:inline distT="0" distB="0" distL="0" distR="0" wp14:anchorId="021BFE18" wp14:editId="6CF292CA">
+            <wp:extent cx="5612130" cy="620395"/>
+            <wp:effectExtent l="0" t="0" r="7620" b="8255"/>
+            <wp:docPr id="38" name="Picture 38"/>
+            <wp:cNvGraphicFramePr>
+              <a:graphicFrameLocks xmlns:a="http://schemas.openxmlformats.org/drawingml/2006/main" noChangeAspect="1"/>
+            </wp:cNvGraphicFramePr>
+            <a:graphic xmlns:a="http://schemas.openxmlformats.org/drawingml/2006/main">
+              <a:graphicData uri="http://schemas.openxmlformats.org/drawingml/2006/picture">
+                <pic:pic xmlns:pic="http://schemas.openxmlformats.org/drawingml/2006/picture">
+                  <pic:nvPicPr>
+                    <pic:cNvPr id="1" name=""/>
+                    <pic:cNvPicPr/>
+                  </pic:nvPicPr>
+                  <pic:blipFill>
+                    <a:blip r:embed="rId35"/>
+                    <a:stretch>
+                      <a:fillRect/>
+                    </a:stretch>
+                  </pic:blipFill>
+                  <pic:spPr>
+                    <a:xfrm>
+                      <a:off x="0" y="0"/>
+                      <a:ext cx="5612130" cy="620395"/>
+                    </a:xfrm>
+                    <a:prstGeom prst="rect">
+                      <a:avLst/>
+                    </a:prstGeom>
+                  </pic:spPr>
+                </pic:pic>
+              </a:graphicData>
+            </a:graphic>
+          </wp:inline>
+        </w:drawing>
+      </w:r>
+    </w:p>
+    <w:p>
+      <w:pPr>
+        <w:rPr>
+          <w:lang w:val="es-MX"/>
+        </w:rPr>
+      </w:pPr>
+    </w:p>
+    <w:p>
+      <w:pPr>
+        <w:pStyle w:val="ListParagraph"/>
+        <w:numPr>
+          <w:ilvl w:val="0"/>
+          <w:numId w:val="1"/>
+        </w:numPr>
+        <w:rPr>
+          <w:lang w:val="es-MX"/>
+        </w:rPr>
+      </w:pPr>
+      <w:r>
+        <w:rPr>
+          <w:lang w:val="es-MX"/>
+        </w:rPr>
+        <w:t>Consultar proveedores:</w:t>
+      </w:r>
+    </w:p>
+    <w:p>
+      <w:pPr>
+        <w:rPr>
+          <w:lang w:val="es-MX"/>
+        </w:rPr>
+      </w:pPr>
+    </w:p>
+    <w:p>
+      <w:pPr>
+        <w:rPr>
+          <w:lang w:val="es-MX"/>
+        </w:rPr>
+      </w:pPr>
+      <w:r>
+        <w:rPr>
+          <w:noProof/>
+        </w:rPr>
+        <w:lastRenderedPageBreak/>
+        <w:drawing>
+          <wp:inline distT="0" distB="0" distL="0" distR="0" wp14:anchorId="766C188E" wp14:editId="7104F82B">
+            <wp:extent cx="5612130" cy="2032000"/>
+            <wp:effectExtent l="0" t="0" r="7620" b="6350"/>
+            <wp:docPr id="39" name="Picture 39" descr="Graphical user interface, text, application, Word&#10;&#10;Description automatically generated"/>
+            <wp:cNvGraphicFramePr>
+              <a:graphicFrameLocks xmlns:a="http://schemas.openxmlformats.org/drawingml/2006/main" noChangeAspect="1"/>
+            </wp:cNvGraphicFramePr>
+            <a:graphic xmlns:a="http://schemas.openxmlformats.org/drawingml/2006/main">
+              <a:graphicData uri="http://schemas.openxmlformats.org/drawingml/2006/picture">
+                <pic:pic xmlns:pic="http://schemas.openxmlformats.org/drawingml/2006/picture">
+                  <pic:nvPicPr>
+                    <pic:cNvPr id="39" name="Picture 39" descr="Graphical user interface, text, application, Word&#10;&#10;Description automatically generated"/>
+                    <pic:cNvPicPr/>
+                  </pic:nvPicPr>
+                  <pic:blipFill>
+                    <a:blip r:embed="rId36"/>
+                    <a:stretch>
+                      <a:fillRect/>
+                    </a:stretch>
+                  </pic:blipFill>
+                  <pic:spPr>
+                    <a:xfrm>
+                      <a:off x="0" y="0"/>
+                      <a:ext cx="5612130" cy="2032000"/>
+                    </a:xfrm>
+                    <a:prstGeom prst="rect">
+                      <a:avLst/>
+                    </a:prstGeom>
+                  </pic:spPr>
+                </pic:pic>
+              </a:graphicData>
+            </a:graphic>
+          </wp:inline>
+        </w:drawing>
+      </w:r>
+    </w:p>
+    <w:p>
+      <w:pPr>
+        <w:rPr>
+          <w:lang w:val="es-MX"/>
+        </w:rPr>
+      </w:pPr>
+    </w:p>
+    <w:p>
+      <w:pPr>
+        <w:pStyle w:val="ListParagraph"/>
+        <w:numPr>
+          <w:ilvl w:val="0"/>
+          <w:numId w:val="1"/>
+        </w:numPr>
+        <w:rPr>
+          <w:lang w:val="es-MX"/>
+        </w:rPr>
+      </w:pPr>
+      <w:r>
+        <w:rPr>
+          <w:lang w:val="es-MX"/>
+        </w:rPr>
+        <w:t>Consultar teléfonos de un proveedor:</w:t>
+      </w:r>
+    </w:p>
+    <w:p>
+      <w:pPr>
+        <w:rPr>
+          <w:lang w:val="es-MX"/>
+        </w:rPr>
+      </w:pPr>
+    </w:p>
+    <w:p>
+      <w:pPr>
+        <w:rPr>
+          <w:lang w:val="es-MX"/>
+        </w:rPr>
+      </w:pPr>
+      <w:r>
+        <w:rPr>
+          <w:noProof/>
+        </w:rPr>
+        <w:drawing>
+          <wp:inline distT="0" distB="0" distL="0" distR="0" wp14:anchorId="2ABA22F3" wp14:editId="723F26FC">
+            <wp:extent cx="5612130" cy="2090420"/>
+            <wp:effectExtent l="0" t="0" r="7620" b="5080"/>
+            <wp:docPr id="40" name="Picture 40" descr="Graphical user interface, text, application, email&#10;&#10;Description automatically generated"/>
+            <wp:cNvGraphicFramePr>
+              <a:graphicFrameLocks xmlns:a="http://schemas.openxmlformats.org/drawingml/2006/main" noChangeAspect="1"/>
+            </wp:cNvGraphicFramePr>
+            <a:graphic xmlns:a="http://schemas.openxmlformats.org/drawingml/2006/main">
+              <a:graphicData uri="http://schemas.openxmlformats.org/drawingml/2006/picture">
+                <pic:pic xmlns:pic="http://schemas.openxmlformats.org/drawingml/2006/picture">
+                  <pic:nvPicPr>
+                    <pic:cNvPr id="40" name="Picture 40" descr="Graphical user interface, text, application, email&#10;&#10;Description automatically generated"/>
+                    <pic:cNvPicPr/>
+                  </pic:nvPicPr>
+                  <pic:blipFill>
+                    <a:blip r:embed="rId37"/>
+                    <a:stretch>
+                      <a:fillRect/>
+                    </a:stretch>
+                  </pic:blipFill>
+                  <pic:spPr>
+                    <a:xfrm>
+                      <a:off x="0" y="0"/>
+                      <a:ext cx="5612130" cy="2090420"/>
+                    </a:xfrm>
+                    <a:prstGeom prst="rect">
+                      <a:avLst/>
+                    </a:prstGeom>
+                  </pic:spPr>
+                </pic:pic>
+              </a:graphicData>
+            </a:graphic>
+          </wp:inline>
+        </w:drawing>
+      </w:r>
+    </w:p>
+    <w:p>
+      <w:pPr>
+        <w:rPr>
+          <w:lang w:val="es-MX"/>
+        </w:rPr>
+      </w:pPr>
+    </w:p>
+    <w:p>
+      <w:pPr>
+        <w:pStyle w:val="ListParagraph"/>
+        <w:numPr>
+          <w:ilvl w:val="0"/>
+          <w:numId w:val="1"/>
+        </w:numPr>
+        <w:rPr>
+          <w:lang w:val="es-MX"/>
+        </w:rPr>
+      </w:pPr>
+      <w:r>
+        <w:rPr>
+          <w:lang w:val="es-MX"/>
+        </w:rPr>
+        <w:t xml:space="preserve">Consultar </w:t>
+      </w:r>
+      <w:r>
+        <w:rPr>
+          <w:lang w:val="es-MX"/>
+        </w:rPr>
+        <w:t>Veterinario:</w:t>
+      </w:r>
+    </w:p>
+    <w:p>
+      <w:pPr>
+        <w:rPr>
+          <w:lang w:val="es-MX"/>
+        </w:rPr>
+      </w:pPr>
+    </w:p>
+    <w:p>
+      <w:pPr>
+        <w:rPr>
+          <w:lang w:val="es-MX"/>
+        </w:rPr>
+      </w:pPr>
+      <w:r>
+        <w:rPr>
+          <w:noProof/>
+        </w:rPr>
+        <w:drawing>
+          <wp:inline distT="0" distB="0" distL="0" distR="0" wp14:anchorId="6739F5E5" wp14:editId="54BF86C7">
+            <wp:extent cx="5612130" cy="2068830"/>
+            <wp:effectExtent l="0" t="0" r="7620" b="7620"/>
+            <wp:docPr id="41" name="Picture 41" descr="Graphical user interface, text, application, email&#10;&#10;Description automatically generated"/>
+            <wp:cNvGraphicFramePr>
+              <a:graphicFrameLocks xmlns:a="http://schemas.openxmlformats.org/drawingml/2006/main" noChangeAspect="1"/>
+            </wp:cNvGraphicFramePr>
+            <a:graphic xmlns:a="http://schemas.openxmlformats.org/drawingml/2006/main">
+              <a:graphicData uri="http://schemas.openxmlformats.org/drawingml/2006/picture">
+                <pic:pic xmlns:pic="http://schemas.openxmlformats.org/drawingml/2006/picture">
+                  <pic:nvPicPr>
+                    <pic:cNvPr id="41" name="Picture 41" descr="Graphical user interface, text, application, email&#10;&#10;Description automatically generated"/>
+                    <pic:cNvPicPr/>
+                  </pic:nvPicPr>
+                  <pic:blipFill>
+                    <a:blip r:embed="rId38"/>
+                    <a:stretch>
+                      <a:fillRect/>
+                    </a:stretch>
+                  </pic:blipFill>
+                  <pic:spPr>
+                    <a:xfrm>
+                      <a:off x="0" y="0"/>
+                      <a:ext cx="5612130" cy="2068830"/>
+                    </a:xfrm>
+                    <a:prstGeom prst="rect">
+                      <a:avLst/>
+                    </a:prstGeom>
+                  </pic:spPr>
+                </pic:pic>
+              </a:graphicData>
+            </a:graphic>
+          </wp:inline>
+        </w:drawing>
+      </w:r>
+    </w:p>
+    <w:p>
+      <w:pPr>
+        <w:rPr>
+          <w:lang w:val="es-MX"/>
+        </w:rPr>
+      </w:pPr>
+    </w:p>
+    <w:p>
+      <w:pPr>
+        <w:pStyle w:val="ListParagraph"/>
+        <w:numPr>
+          <w:ilvl w:val="0"/>
+          <w:numId w:val="1"/>
+        </w:numPr>
+        <w:rPr>
+          <w:lang w:val="es-MX"/>
+        </w:rPr>
+      </w:pPr>
+      <w:r>
+        <w:rPr>
+          <w:lang w:val="es-MX"/>
+        </w:rPr>
+        <w:lastRenderedPageBreak/>
+        <w:t xml:space="preserve">Consultar los teléfonos de </w:t>
+      </w:r>
+      <w:r>
+        <w:rPr>
+          <w:lang w:val="es-MX"/>
+        </w:rPr>
+        <w:t>los veterinarios:</w:t>
+      </w:r>
+    </w:p>
+    <w:p>
+      <w:pPr>
+        <w:rPr>
+          <w:lang w:val="es-MX"/>
+        </w:rPr>
+      </w:pPr>
+    </w:p>
+    <w:p>
+      <w:pPr>
+        <w:rPr>
+          <w:lang w:val="es-MX"/>
+        </w:rPr>
+      </w:pPr>
+      <w:r>
+        <w:rPr>
+          <w:noProof/>
+        </w:rPr>
+        <w:drawing>
+          <wp:inline distT="0" distB="0" distL="0" distR="0" wp14:anchorId="3AB6FDA5" wp14:editId="1379AAE5">
+            <wp:extent cx="5612130" cy="2138680"/>
+            <wp:effectExtent l="0" t="0" r="7620" b="0"/>
+            <wp:docPr id="42" name="Picture 42" descr="Graphical user interface, text, application, Word&#10;&#10;Description automatically generated"/>
+            <wp:cNvGraphicFramePr>
+              <a:graphicFrameLocks xmlns:a="http://schemas.openxmlformats.org/drawingml/2006/main" noChangeAspect="1"/>
+            </wp:cNvGraphicFramePr>
+            <a:graphic xmlns:a="http://schemas.openxmlformats.org/drawingml/2006/main">
+              <a:graphicData uri="http://schemas.openxmlformats.org/drawingml/2006/picture">
+                <pic:pic xmlns:pic="http://schemas.openxmlformats.org/drawingml/2006/picture">
+                  <pic:nvPicPr>
+                    <pic:cNvPr id="42" name="Picture 42" descr="Graphical user interface, text, application, Word&#10;&#10;Description automatically generated"/>
+                    <pic:cNvPicPr/>
+                  </pic:nvPicPr>
+                  <pic:blipFill>
+                    <a:blip r:embed="rId39"/>
+                    <a:stretch>
+                      <a:fillRect/>
+                    </a:stretch>
+                  </pic:blipFill>
+                  <pic:spPr>
+                    <a:xfrm>
+                      <a:off x="0" y="0"/>
+                      <a:ext cx="5612130" cy="2138680"/>
+                    </a:xfrm>
+                    <a:prstGeom prst="rect">
+                      <a:avLst/>
+                    </a:prstGeom>
+                  </pic:spPr>
+                </pic:pic>
+              </a:graphicData>
+            </a:graphic>
+          </wp:inline>
+        </w:drawing>
+      </w:r>
+    </w:p>
+    <w:p>
+      <w:pPr>
+        <w:rPr>
+          <w:lang w:val="es-MX"/>
+        </w:rPr>
+      </w:pPr>
+    </w:p>
+    <w:p>
+      <w:pPr>
+        <w:pStyle w:val="ListParagraph"/>
+        <w:numPr>
+          <w:ilvl w:val="0"/>
+          <w:numId w:val="1"/>
+        </w:numPr>
+        <w:rPr>
+          <w:lang w:val="es-MX"/>
+        </w:rPr>
+      </w:pPr>
+      <w:r>
+        <w:rPr>
+          <w:lang w:val="es-MX"/>
+        </w:rPr>
+        <w:t>Consultar todos los cambios realizados por un usuario:</w:t>
+      </w:r>
+    </w:p>
+    <w:p>
+      <w:pPr>
+        <w:rPr>
+          <w:lang w:val="es-MX"/>
+        </w:rPr>
+      </w:pPr>
+    </w:p>
+    <w:p>
+      <w:pPr>
+        <w:rPr>
+          <w:lang w:val="es-MX"/>
+        </w:rPr>
+      </w:pPr>
+      <w:r>
+        <w:rPr>
+          <w:noProof/>
+        </w:rPr>
+        <w:drawing>
+          <wp:inline distT="0" distB="0" distL="0" distR="0" wp14:anchorId="4AD9BAE3" wp14:editId="12ED55D9">
+            <wp:extent cx="5612130" cy="2056765"/>
+            <wp:effectExtent l="0" t="0" r="7620" b="635"/>
+            <wp:docPr id="43" name="Picture 43" descr="Graphical user interface, text, application, email&#10;&#10;Description automatically generated"/>
+            <wp:cNvGraphicFramePr>
+              <a:graphicFrameLocks xmlns:a="http://schemas.openxmlformats.org/drawingml/2006/main" noChangeAspect="1"/>
+            </wp:cNvGraphicFramePr>
+            <a:graphic xmlns:a="http://schemas.openxmlformats.org/drawingml/2006/main">
+              <a:graphicData uri="http://schemas.openxmlformats.org/drawingml/2006/picture">
+                <pic:pic xmlns:pic="http://schemas.openxmlformats.org/drawingml/2006/picture">
+                  <pic:nvPicPr>
+                    <pic:cNvPr id="43" name="Picture 43" descr="Graphical user interface, text, application, email&#10;&#10;Description automatically generated"/>
+                    <pic:cNvPicPr/>
+                  </pic:nvPicPr>
+                  <pic:blipFill>
+                    <a:blip r:embed="rId40"/>
+                    <a:stretch>
+                      <a:fillRect/>
+                    </a:stretch>
+                  </pic:blipFill>
+                  <pic:spPr>
+                    <a:xfrm>
+                      <a:off x="0" y="0"/>
+                      <a:ext cx="5612130" cy="2056765"/>
+                    </a:xfrm>
+                    <a:prstGeom prst="rect">
+                      <a:avLst/>
+                    </a:prstGeom>
+                  </pic:spPr>
+                </pic:pic>
+              </a:graphicData>
+            </a:graphic>
+          </wp:inline>
+        </w:drawing>
+      </w:r>
+    </w:p>
+    <w:p>
+      <w:pPr>
+        <w:rPr>
+          <w:lang w:val="es-MX"/>
+        </w:rPr>
+      </w:pPr>
+    </w:p>
+    <w:p>
+      <w:pPr>
+        <w:rPr>
+          <w:lang w:val="es-MX"/>
+        </w:rPr>
+      </w:pPr>
+    </w:p>
+    <w:p>
+      <w:pPr>
+        <w:rPr>
+          <w:lang w:val="es-MX"/>
+        </w:rPr>
+      </w:pPr>
+    </w:p>
+    <w:p>
+      <w:pPr>
+        <w:rPr>
+          <w:lang w:val="es-MX"/>
+        </w:rPr>
+      </w:pPr>
     </w:p>
     <w:sectPr>
       <w:pgSz w:w="12240" w:h="15840"/>
@@ -2682,6 +3700,103 @@
     </w:sectPr>
   </w:body>
 </w:document>
+</file>
+
+<file path=word/numbering.xml><?xml version="1.0" encoding="utf-8"?>
+<w:numbering xmlns:wpc="http://schemas.microsoft.com/office/word/2010/wordprocessingCanvas" xmlns:cx="http://schemas.microsoft.com/office/drawing/2014/chartex" xmlns:cx1="http://schemas.microsoft.com/office/drawing/2015/9/8/chartex" xmlns:cx2="http://schemas.microsoft.com/office/drawing/2015/10/21/chartex" xmlns:cx3="http://schemas.microsoft.com/office/drawing/2016/5/9/chartex" xmlns:cx4="http://schemas.microsoft.com/office/drawing/2016/5/10/chartex" xmlns:cx5="http://schemas.microsoft.com/office/drawing/2016/5/11/chartex" xmlns:cx6="http://schemas.microsoft.com/office/drawing/2016/5/12/chartex" xmlns:cx7="http://schemas.microsoft.com/office/drawing/2016/5/13/chartex" xmlns:cx8="http://schemas.microsoft.com/office/drawing/2016/5/14/chartex" xmlns:mc="http://schemas.openxmlformats.org/markup-compatibility/2006" xmlns:aink="http://schemas.microsoft.com/office/drawing/2016/ink" xmlns:am3d="http://schemas.microsoft.com/office/drawing/2017/model3d" xmlns:o="urn:schemas-microsoft-com:office:office" xmlns:oel="http://schemas.microsoft.com/office/2019/extlst" xmlns:r="http://schemas.openxmlformats.org/officeDocument/2006/relationships" xmlns:m="http://schemas.openxmlformats.org/officeDocument/2006/math" xmlns:v="urn:schemas-microsoft-com:vml" xmlns:wp14="http://schemas.microsoft.com/office/word/2010/wordprocessingDrawing" xmlns:wp="http://schemas.openxmlformats.org/drawingml/2006/wordprocessingDrawing" xmlns:w10="urn:schemas-microsoft-com:office:word" xmlns:w="http://schemas.openxmlformats.org/wordprocessingml/2006/main" xmlns:w14="http://schemas.microsoft.com/office/word/2010/wordml" xmlns:w15="http://schemas.microsoft.com/office/word/2012/wordml" xmlns:w16cex="http://schemas.microsoft.com/office/word/2018/wordml/cex" xmlns:w16cid="http://schemas.microsoft.com/office/word/2016/wordml/cid" xmlns:w16="http://schemas.microsoft.com/office/word/2018/wordml" xmlns:w16sdtdh="http://schemas.microsoft.com/office/word/2020/wordml/sdtdatahash" xmlns:w16se="http://schemas.microsoft.com/office/word/2015/wordml/symex" xmlns:wpg="http://schemas.microsoft.com/office/word/2010/wordprocessingGroup" xmlns:wpi="http://schemas.microsoft.com/office/word/2010/wordprocessingInk" xmlns:wne="http://schemas.microsoft.com/office/word/2006/wordml" xmlns:wps="http://schemas.microsoft.com/office/word/2010/wordprocessingShape" mc:Ignorable="w14 w15 w16se w16cid w16 w16cex w16sdtdh wp14">
+  <w:abstractNum w:abstractNumId="0" w15:restartNumberingAfterBreak="0">
+    <w:nsid w:val="6E6E3AE0"/>
+    <w:multiLevelType w:val="hybridMultilevel"/>
+    <w:tmpl w:val="7DA214DA"/>
+    <w:lvl w:ilvl="0" w:tplc="D9E48EB6">
+      <w:start w:val="1"/>
+      <w:numFmt w:val="decimal"/>
+      <w:lvlText w:val="%1."/>
+      <w:lvlJc w:val="left"/>
+      <w:pPr>
+        <w:ind w:left="644" w:hanging="360"/>
+      </w:pPr>
+      <w:rPr>
+        <w:rFonts w:hint="default"/>
+      </w:rPr>
+    </w:lvl>
+    <w:lvl w:ilvl="1" w:tplc="04090019" w:tentative="1">
+      <w:start w:val="1"/>
+      <w:numFmt w:val="lowerLetter"/>
+      <w:lvlText w:val="%2."/>
+      <w:lvlJc w:val="left"/>
+      <w:pPr>
+        <w:ind w:left="1364" w:hanging="360"/>
+      </w:pPr>
+    </w:lvl>
+    <w:lvl w:ilvl="2" w:tplc="0409001B" w:tentative="1">
+      <w:start w:val="1"/>
+      <w:numFmt w:val="lowerRoman"/>
+      <w:lvlText w:val="%3."/>
+      <w:lvlJc w:val="right"/>
+      <w:pPr>
+        <w:ind w:left="2084" w:hanging="180"/>
+      </w:pPr>
+    </w:lvl>
+    <w:lvl w:ilvl="3" w:tplc="0409000F" w:tentative="1">
+      <w:start w:val="1"/>
+      <w:numFmt w:val="decimal"/>
+      <w:lvlText w:val="%4."/>
+      <w:lvlJc w:val="left"/>
+      <w:pPr>
+        <w:ind w:left="2804" w:hanging="360"/>
+      </w:pPr>
+    </w:lvl>
+    <w:lvl w:ilvl="4" w:tplc="04090019" w:tentative="1">
+      <w:start w:val="1"/>
+      <w:numFmt w:val="lowerLetter"/>
+      <w:lvlText w:val="%5."/>
+      <w:lvlJc w:val="left"/>
+      <w:pPr>
+        <w:ind w:left="3524" w:hanging="360"/>
+      </w:pPr>
+    </w:lvl>
+    <w:lvl w:ilvl="5" w:tplc="0409001B" w:tentative="1">
+      <w:start w:val="1"/>
+      <w:numFmt w:val="lowerRoman"/>
+      <w:lvlText w:val="%6."/>
+      <w:lvlJc w:val="right"/>
+      <w:pPr>
+        <w:ind w:left="4244" w:hanging="180"/>
+      </w:pPr>
+    </w:lvl>
+    <w:lvl w:ilvl="6" w:tplc="0409000F" w:tentative="1">
+      <w:start w:val="1"/>
+      <w:numFmt w:val="decimal"/>
+      <w:lvlText w:val="%7."/>
+      <w:lvlJc w:val="left"/>
+      <w:pPr>
+        <w:ind w:left="4964" w:hanging="360"/>
+      </w:pPr>
+    </w:lvl>
+    <w:lvl w:ilvl="7" w:tplc="04090019" w:tentative="1">
+      <w:start w:val="1"/>
+      <w:numFmt w:val="lowerLetter"/>
+      <w:lvlText w:val="%8."/>
+      <w:lvlJc w:val="left"/>
+      <w:pPr>
+        <w:ind w:left="5684" w:hanging="360"/>
+      </w:pPr>
+    </w:lvl>
+    <w:lvl w:ilvl="8" w:tplc="0409001B" w:tentative="1">
+      <w:start w:val="1"/>
+      <w:numFmt w:val="lowerRoman"/>
+      <w:lvlText w:val="%9."/>
+      <w:lvlJc w:val="right"/>
+      <w:pPr>
+        <w:ind w:left="6404" w:hanging="180"/>
+      </w:pPr>
+    </w:lvl>
+  </w:abstractNum>
+  <w:num w:numId="1" w16cid:durableId="1343818054">
+    <w:abstractNumId w:val="0"/>
+  </w:num>
+</w:numbering>
 </file>
 
 <file path=word/styles.xml><?xml version="1.0" encoding="utf-8"?>
@@ -3206,6 +4321,17 @@
       <w:lang w:val="es-CO"/>
     </w:rPr>
   </w:style>
+  <w:style w:type="paragraph" w:styleId="ListParagraph">
+    <w:name w:val="List Paragraph"/>
+    <w:basedOn w:val="Normal"/>
+    <w:uiPriority w:val="34"/>
+    <w:qFormat/>
+    <w:rsid w:val="00C96F4D"/>
+    <w:pPr>
+      <w:ind w:left="720"/>
+      <w:contextualSpacing/>
+    </w:pPr>
+  </w:style>
 </w:styles>
 </file>
 

</xml_diff>

<commit_message>
Se crean dos vistas
</commit_message>
<xml_diff>
--- a/Proyecto Final.docx
+++ b/Proyecto Final.docx
@@ -3673,6 +3673,197 @@
     </w:p>
     <w:p>
       <w:pPr>
+        <w:pStyle w:val="Heading1"/>
+        <w:jc w:val="center"/>
+        <w:rPr>
+          <w:lang w:val="es-MX"/>
+        </w:rPr>
+      </w:pPr>
+      <w:r>
+        <w:rPr>
+          <w:lang w:val="es-MX"/>
+        </w:rPr>
+        <w:t>Creación de las vistas</w:t>
+      </w:r>
+    </w:p>
+    <w:p>
+      <w:pPr>
+        <w:rPr>
+          <w:lang w:val="es-MX"/>
+        </w:rPr>
+      </w:pPr>
+    </w:p>
+    <w:p>
+      <w:pPr>
+        <w:rPr>
+          <w:lang w:val="es-MX"/>
+        </w:rPr>
+      </w:pPr>
+      <w:r>
+        <w:rPr>
+          <w:lang w:val="es-MX"/>
+        </w:rPr>
+        <w:t>1.</w:t>
+      </w:r>
+    </w:p>
+    <w:p>
+      <w:pPr>
+        <w:rPr>
+          <w:lang w:val="es-MX"/>
+        </w:rPr>
+      </w:pPr>
+    </w:p>
+    <w:p>
+      <w:pPr>
+        <w:rPr>
+          <w:lang w:val="es-MX"/>
+        </w:rPr>
+      </w:pPr>
+      <w:r>
+        <w:rPr>
+          <w:noProof/>
+        </w:rPr>
+        <w:lastRenderedPageBreak/>
+        <w:drawing>
+          <wp:inline distT="0" distB="0" distL="0" distR="0" wp14:anchorId="401D12ED" wp14:editId="49883AFA">
+            <wp:extent cx="5612130" cy="2162175"/>
+            <wp:effectExtent l="0" t="0" r="7620" b="9525"/>
+            <wp:docPr id="45" name="Picture 45" descr="Timeline&#10;&#10;Description automatically generated"/>
+            <wp:cNvGraphicFramePr>
+              <a:graphicFrameLocks xmlns:a="http://schemas.openxmlformats.org/drawingml/2006/main" noChangeAspect="1"/>
+            </wp:cNvGraphicFramePr>
+            <a:graphic xmlns:a="http://schemas.openxmlformats.org/drawingml/2006/main">
+              <a:graphicData uri="http://schemas.openxmlformats.org/drawingml/2006/picture">
+                <pic:pic xmlns:pic="http://schemas.openxmlformats.org/drawingml/2006/picture">
+                  <pic:nvPicPr>
+                    <pic:cNvPr id="45" name="Picture 45" descr="Timeline&#10;&#10;Description automatically generated"/>
+                    <pic:cNvPicPr/>
+                  </pic:nvPicPr>
+                  <pic:blipFill>
+                    <a:blip r:embed="rId41"/>
+                    <a:stretch>
+                      <a:fillRect/>
+                    </a:stretch>
+                  </pic:blipFill>
+                  <pic:spPr>
+                    <a:xfrm>
+                      <a:off x="0" y="0"/>
+                      <a:ext cx="5612130" cy="2162175"/>
+                    </a:xfrm>
+                    <a:prstGeom prst="rect">
+                      <a:avLst/>
+                    </a:prstGeom>
+                  </pic:spPr>
+                </pic:pic>
+              </a:graphicData>
+            </a:graphic>
+          </wp:inline>
+        </w:drawing>
+      </w:r>
+    </w:p>
+    <w:p>
+      <w:pPr>
+        <w:rPr>
+          <w:lang w:val="es-MX"/>
+        </w:rPr>
+      </w:pPr>
+    </w:p>
+    <w:p>
+      <w:pPr>
+        <w:rPr>
+          <w:lang w:val="es-MX"/>
+        </w:rPr>
+      </w:pPr>
+      <w:r>
+        <w:rPr>
+          <w:lang w:val="es-MX"/>
+        </w:rPr>
+        <w:t>2.</w:t>
+      </w:r>
+    </w:p>
+    <w:p>
+      <w:pPr>
+        <w:rPr>
+          <w:lang w:val="es-MX"/>
+        </w:rPr>
+      </w:pPr>
+    </w:p>
+    <w:p>
+      <w:pPr>
+        <w:rPr>
+          <w:lang w:val="es-MX"/>
+        </w:rPr>
+      </w:pPr>
+      <w:r>
+        <w:rPr>
+          <w:noProof/>
+        </w:rPr>
+        <w:drawing>
+          <wp:inline distT="0" distB="0" distL="0" distR="0" wp14:anchorId="55CAA0D9" wp14:editId="3D70A374">
+            <wp:extent cx="5612130" cy="2153285"/>
+            <wp:effectExtent l="0" t="0" r="7620" b="0"/>
+            <wp:docPr id="46" name="Picture 46"/>
+            <wp:cNvGraphicFramePr>
+              <a:graphicFrameLocks xmlns:a="http://schemas.openxmlformats.org/drawingml/2006/main" noChangeAspect="1"/>
+            </wp:cNvGraphicFramePr>
+            <a:graphic xmlns:a="http://schemas.openxmlformats.org/drawingml/2006/main">
+              <a:graphicData uri="http://schemas.openxmlformats.org/drawingml/2006/picture">
+                <pic:pic xmlns:pic="http://schemas.openxmlformats.org/drawingml/2006/picture">
+                  <pic:nvPicPr>
+                    <pic:cNvPr id="1" name=""/>
+                    <pic:cNvPicPr/>
+                  </pic:nvPicPr>
+                  <pic:blipFill>
+                    <a:blip r:embed="rId42"/>
+                    <a:stretch>
+                      <a:fillRect/>
+                    </a:stretch>
+                  </pic:blipFill>
+                  <pic:spPr>
+                    <a:xfrm>
+                      <a:off x="0" y="0"/>
+                      <a:ext cx="5612130" cy="2153285"/>
+                    </a:xfrm>
+                    <a:prstGeom prst="rect">
+                      <a:avLst/>
+                    </a:prstGeom>
+                  </pic:spPr>
+                </pic:pic>
+              </a:graphicData>
+            </a:graphic>
+          </wp:inline>
+        </w:drawing>
+      </w:r>
+    </w:p>
+    <w:p>
+      <w:pPr>
+        <w:rPr>
+          <w:lang w:val="es-MX"/>
+        </w:rPr>
+      </w:pPr>
+    </w:p>
+    <w:p>
+      <w:pPr>
+        <w:rPr>
+          <w:lang w:val="es-MX"/>
+        </w:rPr>
+      </w:pPr>
+      <w:r>
+        <w:rPr>
+          <w:lang w:val="es-MX"/>
+        </w:rPr>
+        <w:t>3.</w:t>
+      </w:r>
+    </w:p>
+    <w:p>
+      <w:pPr>
+        <w:rPr>
+          <w:lang w:val="es-MX"/>
+        </w:rPr>
+      </w:pPr>
+    </w:p>
+    <w:p>
+      <w:pPr>
         <w:rPr>
           <w:lang w:val="es-MX"/>
         </w:rPr>
@@ -3793,8 +3984,100 @@
       </w:pPr>
     </w:lvl>
   </w:abstractNum>
+  <w:abstractNum w:abstractNumId="1" w15:restartNumberingAfterBreak="0">
+    <w:nsid w:val="76C53D94"/>
+    <w:multiLevelType w:val="hybridMultilevel"/>
+    <w:tmpl w:val="B7BEAC88"/>
+    <w:lvl w:ilvl="0" w:tplc="20468884">
+      <w:start w:val="1"/>
+      <w:numFmt w:val="decimal"/>
+      <w:lvlText w:val="%1."/>
+      <w:lvlJc w:val="left"/>
+      <w:pPr>
+        <w:ind w:left="644" w:hanging="360"/>
+      </w:pPr>
+      <w:rPr>
+        <w:rFonts w:hint="default"/>
+      </w:rPr>
+    </w:lvl>
+    <w:lvl w:ilvl="1" w:tplc="04090019" w:tentative="1">
+      <w:start w:val="1"/>
+      <w:numFmt w:val="lowerLetter"/>
+      <w:lvlText w:val="%2."/>
+      <w:lvlJc w:val="left"/>
+      <w:pPr>
+        <w:ind w:left="1364" w:hanging="360"/>
+      </w:pPr>
+    </w:lvl>
+    <w:lvl w:ilvl="2" w:tplc="0409001B" w:tentative="1">
+      <w:start w:val="1"/>
+      <w:numFmt w:val="lowerRoman"/>
+      <w:lvlText w:val="%3."/>
+      <w:lvlJc w:val="right"/>
+      <w:pPr>
+        <w:ind w:left="2084" w:hanging="180"/>
+      </w:pPr>
+    </w:lvl>
+    <w:lvl w:ilvl="3" w:tplc="0409000F" w:tentative="1">
+      <w:start w:val="1"/>
+      <w:numFmt w:val="decimal"/>
+      <w:lvlText w:val="%4."/>
+      <w:lvlJc w:val="left"/>
+      <w:pPr>
+        <w:ind w:left="2804" w:hanging="360"/>
+      </w:pPr>
+    </w:lvl>
+    <w:lvl w:ilvl="4" w:tplc="04090019" w:tentative="1">
+      <w:start w:val="1"/>
+      <w:numFmt w:val="lowerLetter"/>
+      <w:lvlText w:val="%5."/>
+      <w:lvlJc w:val="left"/>
+      <w:pPr>
+        <w:ind w:left="3524" w:hanging="360"/>
+      </w:pPr>
+    </w:lvl>
+    <w:lvl w:ilvl="5" w:tplc="0409001B" w:tentative="1">
+      <w:start w:val="1"/>
+      <w:numFmt w:val="lowerRoman"/>
+      <w:lvlText w:val="%6."/>
+      <w:lvlJc w:val="right"/>
+      <w:pPr>
+        <w:ind w:left="4244" w:hanging="180"/>
+      </w:pPr>
+    </w:lvl>
+    <w:lvl w:ilvl="6" w:tplc="0409000F" w:tentative="1">
+      <w:start w:val="1"/>
+      <w:numFmt w:val="decimal"/>
+      <w:lvlText w:val="%7."/>
+      <w:lvlJc w:val="left"/>
+      <w:pPr>
+        <w:ind w:left="4964" w:hanging="360"/>
+      </w:pPr>
+    </w:lvl>
+    <w:lvl w:ilvl="7" w:tplc="04090019" w:tentative="1">
+      <w:start w:val="1"/>
+      <w:numFmt w:val="lowerLetter"/>
+      <w:lvlText w:val="%8."/>
+      <w:lvlJc w:val="left"/>
+      <w:pPr>
+        <w:ind w:left="5684" w:hanging="360"/>
+      </w:pPr>
+    </w:lvl>
+    <w:lvl w:ilvl="8" w:tplc="0409001B" w:tentative="1">
+      <w:start w:val="1"/>
+      <w:numFmt w:val="lowerRoman"/>
+      <w:lvlText w:val="%9."/>
+      <w:lvlJc w:val="right"/>
+      <w:pPr>
+        <w:ind w:left="6404" w:hanging="180"/>
+      </w:pPr>
+    </w:lvl>
+  </w:abstractNum>
   <w:num w:numId="1" w16cid:durableId="1343818054">
     <w:abstractNumId w:val="0"/>
+  </w:num>
+  <w:num w:numId="2" w16cid:durableId="341395357">
+    <w:abstractNumId w:val="1"/>
   </w:num>
 </w:numbering>
 </file>

</xml_diff>

<commit_message>
Se termina la creación de las vistas
</commit_message>
<xml_diff>
--- a/Proyecto Final.docx
+++ b/Proyecto Final.docx
@@ -3853,6 +3853,134 @@
           <w:lang w:val="es-MX"/>
         </w:rPr>
         <w:t>3.</w:t>
+      </w:r>
+    </w:p>
+    <w:p>
+      <w:pPr>
+        <w:rPr>
+          <w:lang w:val="es-MX"/>
+        </w:rPr>
+      </w:pPr>
+    </w:p>
+    <w:p>
+      <w:pPr>
+        <w:rPr>
+          <w:lang w:val="es-MX"/>
+        </w:rPr>
+      </w:pPr>
+      <w:r>
+        <w:rPr>
+          <w:noProof/>
+        </w:rPr>
+        <w:drawing>
+          <wp:inline distT="0" distB="0" distL="0" distR="0" wp14:anchorId="271FB11C" wp14:editId="2287F745">
+            <wp:extent cx="5612130" cy="2143760"/>
+            <wp:effectExtent l="0" t="0" r="7620" b="8890"/>
+            <wp:docPr id="47" name="Picture 47"/>
+            <wp:cNvGraphicFramePr>
+              <a:graphicFrameLocks xmlns:a="http://schemas.openxmlformats.org/drawingml/2006/main" noChangeAspect="1"/>
+            </wp:cNvGraphicFramePr>
+            <a:graphic xmlns:a="http://schemas.openxmlformats.org/drawingml/2006/main">
+              <a:graphicData uri="http://schemas.openxmlformats.org/drawingml/2006/picture">
+                <pic:pic xmlns:pic="http://schemas.openxmlformats.org/drawingml/2006/picture">
+                  <pic:nvPicPr>
+                    <pic:cNvPr id="1" name=""/>
+                    <pic:cNvPicPr/>
+                  </pic:nvPicPr>
+                  <pic:blipFill>
+                    <a:blip r:embed="rId43"/>
+                    <a:stretch>
+                      <a:fillRect/>
+                    </a:stretch>
+                  </pic:blipFill>
+                  <pic:spPr>
+                    <a:xfrm>
+                      <a:off x="0" y="0"/>
+                      <a:ext cx="5612130" cy="2143760"/>
+                    </a:xfrm>
+                    <a:prstGeom prst="rect">
+                      <a:avLst/>
+                    </a:prstGeom>
+                  </pic:spPr>
+                </pic:pic>
+              </a:graphicData>
+            </a:graphic>
+          </wp:inline>
+        </w:drawing>
+      </w:r>
+    </w:p>
+    <w:p>
+      <w:pPr>
+        <w:rPr>
+          <w:lang w:val="es-MX"/>
+        </w:rPr>
+      </w:pPr>
+    </w:p>
+    <w:p>
+      <w:pPr>
+        <w:rPr>
+          <w:lang w:val="es-MX"/>
+        </w:rPr>
+      </w:pPr>
+      <w:r>
+        <w:rPr>
+          <w:lang w:val="es-MX"/>
+        </w:rPr>
+        <w:t>4.</w:t>
+      </w:r>
+    </w:p>
+    <w:p>
+      <w:pPr>
+        <w:rPr>
+          <w:lang w:val="es-MX"/>
+        </w:rPr>
+      </w:pPr>
+    </w:p>
+    <w:p>
+      <w:pPr>
+        <w:rPr>
+          <w:lang w:val="es-MX"/>
+        </w:rPr>
+      </w:pPr>
+      <w:r>
+        <w:rPr>
+          <w:noProof/>
+        </w:rPr>
+        <w:drawing>
+          <wp:inline distT="0" distB="0" distL="0" distR="0" wp14:anchorId="0F33A565" wp14:editId="2920C77E">
+            <wp:extent cx="5612130" cy="2328545"/>
+            <wp:effectExtent l="0" t="0" r="7620" b="0"/>
+            <wp:docPr id="48" name="Picture 48"/>
+            <wp:cNvGraphicFramePr>
+              <a:graphicFrameLocks xmlns:a="http://schemas.openxmlformats.org/drawingml/2006/main" noChangeAspect="1"/>
+            </wp:cNvGraphicFramePr>
+            <a:graphic xmlns:a="http://schemas.openxmlformats.org/drawingml/2006/main">
+              <a:graphicData uri="http://schemas.openxmlformats.org/drawingml/2006/picture">
+                <pic:pic xmlns:pic="http://schemas.openxmlformats.org/drawingml/2006/picture">
+                  <pic:nvPicPr>
+                    <pic:cNvPr id="1" name=""/>
+                    <pic:cNvPicPr/>
+                  </pic:nvPicPr>
+                  <pic:blipFill>
+                    <a:blip r:embed="rId44"/>
+                    <a:stretch>
+                      <a:fillRect/>
+                    </a:stretch>
+                  </pic:blipFill>
+                  <pic:spPr>
+                    <a:xfrm>
+                      <a:off x="0" y="0"/>
+                      <a:ext cx="5612130" cy="2328545"/>
+                    </a:xfrm>
+                    <a:prstGeom prst="rect">
+                      <a:avLst/>
+                    </a:prstGeom>
+                  </pic:spPr>
+                </pic:pic>
+              </a:graphicData>
+            </a:graphic>
+          </wp:inline>
+        </w:drawing>
       </w:r>
     </w:p>
     <w:p>

</xml_diff>